<commit_message>
Début du classification scheme et répartition des articles à lire.
Signed-off-by: Maxime Gallais-Jimenez <mgallaisj@gmail.com>
</commit_message>
<xml_diff>
--- a/Classification systématique.docx
+++ b/Classification systématique.docx
@@ -92,16 +92,7 @@
           <w:sz w:val="28"/>
           <w:szCs w:val="28"/>
         </w:rPr>
-        <w:t xml:space="preserve"> Gallais-</w:t>
-      </w:r>
-      <w:bookmarkStart w:id="0" w:name="_GoBack"/>
-      <w:bookmarkEnd w:id="0"/>
-      <w:r>
-        <w:rPr>
-          <w:sz w:val="28"/>
-          <w:szCs w:val="28"/>
-        </w:rPr>
-        <w:t>Jimenez</w:t>
+        <w:t xml:space="preserve"> Gallais-Jimenez</w:t>
       </w:r>
     </w:p>
     <w:p>
@@ -967,7 +958,7 @@
       <w:pPr>
         <w:numPr>
           <w:ilvl w:val="0"/>
-          <w:numId w:val="4"/>
+          <w:numId w:val="8"/>
         </w:numPr>
       </w:pPr>
       <w:r>
@@ -981,7 +972,7 @@
       <w:pPr>
         <w:numPr>
           <w:ilvl w:val="0"/>
-          <w:numId w:val="4"/>
+          <w:numId w:val="8"/>
         </w:numPr>
       </w:pPr>
       <w:r>
@@ -995,27 +986,21 @@
       <w:pPr>
         <w:numPr>
           <w:ilvl w:val="0"/>
-          <w:numId w:val="4"/>
-        </w:numPr>
-      </w:pPr>
-      <w:r>
-        <w:rPr>
-          <w:lang w:val="en-US"/>
-        </w:rPr>
-        <w:t>A cooperative approach for combining client-based and library-b</w:t>
-      </w:r>
-      <w:r>
-        <w:rPr>
-          <w:lang w:val="en-US"/>
-        </w:rPr>
-        <w:t>ased API usage pattern mining</w:t>
-      </w:r>
-    </w:p>
-    <w:p>
-      <w:pPr>
-        <w:numPr>
-          <w:ilvl w:val="0"/>
-          <w:numId w:val="4"/>
+          <w:numId w:val="8"/>
+        </w:numPr>
+      </w:pPr>
+      <w:r>
+        <w:rPr>
+          <w:lang w:val="en-US"/>
+        </w:rPr>
+        <w:t>A cooperative approach for combining client-based and library-based API usage pattern mining</w:t>
+      </w:r>
+    </w:p>
+    <w:p>
+      <w:pPr>
+        <w:numPr>
+          <w:ilvl w:val="0"/>
+          <w:numId w:val="8"/>
         </w:numPr>
       </w:pPr>
       <w:r>
@@ -1029,21 +1014,18 @@
       <w:pPr>
         <w:numPr>
           <w:ilvl w:val="0"/>
-          <w:numId w:val="4"/>
-        </w:numPr>
-      </w:pPr>
-      <w:r>
-        <w:t>A framework for extending usability engineering: API usability</w:t>
-      </w:r>
-      <w:r>
-        <w:t xml:space="preserve"> essentials: Extending usability via component-based platform</w:t>
-      </w:r>
-    </w:p>
-    <w:p>
-      <w:pPr>
-        <w:numPr>
-          <w:ilvl w:val="0"/>
-          <w:numId w:val="4"/>
+          <w:numId w:val="8"/>
+        </w:numPr>
+      </w:pPr>
+      <w:r>
+        <w:t>A framework for extending usability engineering: API usability essentials: Extending usability via component-based platform</w:t>
+      </w:r>
+    </w:p>
+    <w:p>
+      <w:pPr>
+        <w:numPr>
+          <w:ilvl w:val="0"/>
+          <w:numId w:val="8"/>
         </w:numPr>
       </w:pPr>
       <w:r>
@@ -1057,7 +1039,7 @@
       <w:pPr>
         <w:numPr>
           <w:ilvl w:val="0"/>
-          <w:numId w:val="4"/>
+          <w:numId w:val="8"/>
         </w:numPr>
       </w:pPr>
       <w:r>
@@ -1068,7 +1050,7 @@
       <w:pPr>
         <w:numPr>
           <w:ilvl w:val="0"/>
-          <w:numId w:val="4"/>
+          <w:numId w:val="8"/>
         </w:numPr>
       </w:pPr>
       <w:r>
@@ -1082,7 +1064,7 @@
       <w:pPr>
         <w:numPr>
           <w:ilvl w:val="0"/>
-          <w:numId w:val="4"/>
+          <w:numId w:val="8"/>
         </w:numPr>
       </w:pPr>
       <w:r>
@@ -1096,7 +1078,7 @@
       <w:pPr>
         <w:numPr>
           <w:ilvl w:val="0"/>
-          <w:numId w:val="4"/>
+          <w:numId w:val="8"/>
         </w:numPr>
       </w:pPr>
       <w:r>
@@ -1110,7 +1092,7 @@
       <w:pPr>
         <w:numPr>
           <w:ilvl w:val="0"/>
-          <w:numId w:val="4"/>
+          <w:numId w:val="8"/>
         </w:numPr>
       </w:pPr>
       <w:r>
@@ -1124,27 +1106,21 @@
       <w:pPr>
         <w:numPr>
           <w:ilvl w:val="0"/>
-          <w:numId w:val="4"/>
-        </w:numPr>
-      </w:pPr>
-      <w:r>
-        <w:rPr>
-          <w:lang w:val="en-US"/>
-        </w:rPr>
-        <w:t xml:space="preserve">API usability peer reviews: </w:t>
-      </w:r>
-      <w:r>
-        <w:rPr>
-          <w:lang w:val="en-US"/>
-        </w:rPr>
-        <w:t>A method for evaluating the usability of application programming interfaces</w:t>
-      </w:r>
-    </w:p>
-    <w:p>
-      <w:pPr>
-        <w:numPr>
-          <w:ilvl w:val="0"/>
-          <w:numId w:val="4"/>
+          <w:numId w:val="8"/>
+        </w:numPr>
+      </w:pPr>
+      <w:r>
+        <w:rPr>
+          <w:lang w:val="en-US"/>
+        </w:rPr>
+        <w:t>API usability peer reviews: A method for evaluating the usability of application programming interfaces</w:t>
+      </w:r>
+    </w:p>
+    <w:p>
+      <w:pPr>
+        <w:numPr>
+          <w:ilvl w:val="0"/>
+          <w:numId w:val="8"/>
         </w:numPr>
       </w:pPr>
       <w:r>
@@ -1158,7 +1134,7 @@
       <w:pPr>
         <w:numPr>
           <w:ilvl w:val="0"/>
-          <w:numId w:val="4"/>
+          <w:numId w:val="8"/>
         </w:numPr>
       </w:pPr>
       <w:r>
@@ -1172,27 +1148,21 @@
       <w:pPr>
         <w:numPr>
           <w:ilvl w:val="0"/>
-          <w:numId w:val="4"/>
-        </w:numPr>
-      </w:pPr>
-      <w:r>
-        <w:rPr>
-          <w:lang w:val="en-US"/>
-        </w:rPr>
-        <w:t>Approximate structural context matching: An approach to recommend relevant example</w:t>
-      </w:r>
-      <w:r>
-        <w:rPr>
-          <w:lang w:val="en-US"/>
-        </w:rPr>
-        <w:t>s</w:t>
-      </w:r>
-    </w:p>
-    <w:p>
-      <w:pPr>
-        <w:numPr>
-          <w:ilvl w:val="0"/>
-          <w:numId w:val="4"/>
+          <w:numId w:val="8"/>
+        </w:numPr>
+      </w:pPr>
+      <w:r>
+        <w:rPr>
+          <w:lang w:val="en-US"/>
+        </w:rPr>
+        <w:t>Approximate structural context matching: An approach to recommend relevant examples</w:t>
+      </w:r>
+    </w:p>
+    <w:p>
+      <w:pPr>
+        <w:numPr>
+          <w:ilvl w:val="0"/>
+          <w:numId w:val="8"/>
         </w:numPr>
       </w:pPr>
       <w:r>
@@ -1206,7 +1176,7 @@
       <w:pPr>
         <w:numPr>
           <w:ilvl w:val="0"/>
-          <w:numId w:val="4"/>
+          <w:numId w:val="8"/>
         </w:numPr>
       </w:pPr>
       <w:r>
@@ -1221,7 +1191,7 @@
       <w:pPr>
         <w:numPr>
           <w:ilvl w:val="0"/>
-          <w:numId w:val="4"/>
+          <w:numId w:val="8"/>
         </w:numPr>
       </w:pPr>
       <w:r>
@@ -1235,7 +1205,7 @@
       <w:pPr>
         <w:numPr>
           <w:ilvl w:val="0"/>
-          <w:numId w:val="4"/>
+          <w:numId w:val="8"/>
         </w:numPr>
       </w:pPr>
       <w:r>
@@ -1249,7 +1219,7 @@
       <w:pPr>
         <w:numPr>
           <w:ilvl w:val="0"/>
-          <w:numId w:val="4"/>
+          <w:numId w:val="8"/>
         </w:numPr>
       </w:pPr>
       <w:r>
@@ -1263,7 +1233,7 @@
       <w:pPr>
         <w:numPr>
           <w:ilvl w:val="0"/>
-          <w:numId w:val="4"/>
+          <w:numId w:val="8"/>
         </w:numPr>
       </w:pPr>
       <w:r>
@@ -1277,27 +1247,21 @@
       <w:pPr>
         <w:numPr>
           <w:ilvl w:val="0"/>
-          <w:numId w:val="4"/>
-        </w:numPr>
-      </w:pPr>
-      <w:r>
-        <w:rPr>
-          <w:lang w:val="en-US"/>
-        </w:rPr>
-        <w:t xml:space="preserve">Approximate structural context matching: An approach to </w:t>
-      </w:r>
-      <w:r>
-        <w:rPr>
-          <w:lang w:val="en-US"/>
-        </w:rPr>
-        <w:t>recommend relevant examples</w:t>
-      </w:r>
-    </w:p>
-    <w:p>
-      <w:pPr>
-        <w:numPr>
-          <w:ilvl w:val="0"/>
-          <w:numId w:val="4"/>
+          <w:numId w:val="8"/>
+        </w:numPr>
+      </w:pPr>
+      <w:r>
+        <w:rPr>
+          <w:lang w:val="en-US"/>
+        </w:rPr>
+        <w:t>Approximate structural context matching: An approach to recommend relevant examples</w:t>
+      </w:r>
+    </w:p>
+    <w:p>
+      <w:pPr>
+        <w:numPr>
+          <w:ilvl w:val="0"/>
+          <w:numId w:val="8"/>
         </w:numPr>
       </w:pPr>
       <w:r>
@@ -1311,7 +1275,7 @@
       <w:pPr>
         <w:numPr>
           <w:ilvl w:val="0"/>
-          <w:numId w:val="4"/>
+          <w:numId w:val="8"/>
         </w:numPr>
       </w:pPr>
       <w:r>
@@ -1322,7 +1286,7 @@
       <w:pPr>
         <w:numPr>
           <w:ilvl w:val="0"/>
-          <w:numId w:val="4"/>
+          <w:numId w:val="8"/>
         </w:numPr>
       </w:pPr>
       <w:r>
@@ -1333,7 +1297,7 @@
       <w:pPr>
         <w:numPr>
           <w:ilvl w:val="0"/>
-          <w:numId w:val="4"/>
+          <w:numId w:val="8"/>
         </w:numPr>
       </w:pPr>
       <w:r>
@@ -1347,7 +1311,7 @@
       <w:pPr>
         <w:numPr>
           <w:ilvl w:val="0"/>
-          <w:numId w:val="4"/>
+          <w:numId w:val="8"/>
         </w:numPr>
       </w:pPr>
       <w:r>
@@ -1361,7 +1325,7 @@
       <w:pPr>
         <w:numPr>
           <w:ilvl w:val="0"/>
-          <w:numId w:val="4"/>
+          <w:numId w:val="8"/>
         </w:numPr>
       </w:pPr>
       <w:r>
@@ -1372,7 +1336,7 @@
       <w:pPr>
         <w:numPr>
           <w:ilvl w:val="0"/>
-          <w:numId w:val="4"/>
+          <w:numId w:val="8"/>
         </w:numPr>
       </w:pPr>
       <w:r>
@@ -1386,7 +1350,7 @@
       <w:pPr>
         <w:numPr>
           <w:ilvl w:val="0"/>
-          <w:numId w:val="4"/>
+          <w:numId w:val="8"/>
         </w:numPr>
       </w:pPr>
       <w:r>
@@ -1400,7 +1364,7 @@
       <w:pPr>
         <w:numPr>
           <w:ilvl w:val="0"/>
-          <w:numId w:val="4"/>
+          <w:numId w:val="8"/>
         </w:numPr>
       </w:pPr>
       <w:r>
@@ -1414,7 +1378,7 @@
       <w:pPr>
         <w:numPr>
           <w:ilvl w:val="0"/>
-          <w:numId w:val="4"/>
+          <w:numId w:val="8"/>
         </w:numPr>
       </w:pPr>
       <w:r>
@@ -1428,7 +1392,7 @@
       <w:pPr>
         <w:numPr>
           <w:ilvl w:val="0"/>
-          <w:numId w:val="4"/>
+          <w:numId w:val="8"/>
         </w:numPr>
       </w:pPr>
       <w:r>
@@ -1442,7 +1406,7 @@
       <w:pPr>
         <w:numPr>
           <w:ilvl w:val="0"/>
-          <w:numId w:val="4"/>
+          <w:numId w:val="8"/>
         </w:numPr>
       </w:pPr>
       <w:r>
@@ -1456,7 +1420,7 @@
       <w:pPr>
         <w:numPr>
           <w:ilvl w:val="0"/>
-          <w:numId w:val="4"/>
+          <w:numId w:val="8"/>
         </w:numPr>
       </w:pPr>
       <w:r>
@@ -1470,7 +1434,7 @@
       <w:pPr>
         <w:numPr>
           <w:ilvl w:val="0"/>
-          <w:numId w:val="4"/>
+          <w:numId w:val="8"/>
         </w:numPr>
       </w:pPr>
       <w:r>
@@ -1484,7 +1448,7 @@
       <w:pPr>
         <w:numPr>
           <w:ilvl w:val="0"/>
-          <w:numId w:val="4"/>
+          <w:numId w:val="8"/>
         </w:numPr>
       </w:pPr>
       <w:r>
@@ -1498,7 +1462,7 @@
       <w:pPr>
         <w:numPr>
           <w:ilvl w:val="0"/>
-          <w:numId w:val="4"/>
+          <w:numId w:val="8"/>
         </w:numPr>
       </w:pPr>
       <w:r>
@@ -1512,7 +1476,7 @@
       <w:pPr>
         <w:numPr>
           <w:ilvl w:val="0"/>
-          <w:numId w:val="4"/>
+          <w:numId w:val="8"/>
         </w:numPr>
       </w:pPr>
       <w:r>
@@ -1526,7 +1490,7 @@
       <w:pPr>
         <w:numPr>
           <w:ilvl w:val="0"/>
-          <w:numId w:val="4"/>
+          <w:numId w:val="8"/>
         </w:numPr>
       </w:pPr>
       <w:r>
@@ -1540,7 +1504,7 @@
       <w:pPr>
         <w:numPr>
           <w:ilvl w:val="0"/>
-          <w:numId w:val="4"/>
+          <w:numId w:val="8"/>
         </w:numPr>
       </w:pPr>
       <w:r>
@@ -1554,7 +1518,7 @@
       <w:pPr>
         <w:numPr>
           <w:ilvl w:val="0"/>
-          <w:numId w:val="4"/>
+          <w:numId w:val="8"/>
         </w:numPr>
       </w:pPr>
       <w:r>
@@ -1568,7 +1532,7 @@
       <w:pPr>
         <w:numPr>
           <w:ilvl w:val="0"/>
-          <w:numId w:val="4"/>
+          <w:numId w:val="8"/>
         </w:numPr>
       </w:pPr>
       <w:r>
@@ -1582,27 +1546,21 @@
       <w:pPr>
         <w:numPr>
           <w:ilvl w:val="0"/>
-          <w:numId w:val="4"/>
-        </w:numPr>
-      </w:pPr>
-      <w:r>
-        <w:rPr>
-          <w:lang w:val="en-US"/>
-        </w:rPr>
-        <w:t>Mining API usage exa</w:t>
-      </w:r>
-      <w:r>
-        <w:rPr>
-          <w:lang w:val="en-US"/>
-        </w:rPr>
-        <w:t>mples from test code</w:t>
-      </w:r>
-    </w:p>
-    <w:p>
-      <w:pPr>
-        <w:numPr>
-          <w:ilvl w:val="0"/>
-          <w:numId w:val="4"/>
+          <w:numId w:val="8"/>
+        </w:numPr>
+      </w:pPr>
+      <w:r>
+        <w:rPr>
+          <w:lang w:val="en-US"/>
+        </w:rPr>
+        <w:t>Mining API usage examples from test code</w:t>
+      </w:r>
+    </w:p>
+    <w:p>
+      <w:pPr>
+        <w:numPr>
+          <w:ilvl w:val="0"/>
+          <w:numId w:val="8"/>
         </w:numPr>
       </w:pPr>
       <w:r>
@@ -1616,27 +1574,21 @@
       <w:pPr>
         <w:numPr>
           <w:ilvl w:val="0"/>
-          <w:numId w:val="4"/>
-        </w:numPr>
-      </w:pPr>
-      <w:r>
-        <w:rPr>
-          <w:lang w:val="en-US"/>
-        </w:rPr>
-        <w:t>Mining m</w:t>
-      </w:r>
-      <w:r>
-        <w:rPr>
-          <w:lang w:val="en-US"/>
-        </w:rPr>
-        <w:t>ulti-level API usage patterns</w:t>
-      </w:r>
-    </w:p>
-    <w:p>
-      <w:pPr>
-        <w:numPr>
-          <w:ilvl w:val="0"/>
-          <w:numId w:val="4"/>
+          <w:numId w:val="8"/>
+        </w:numPr>
+      </w:pPr>
+      <w:r>
+        <w:rPr>
+          <w:lang w:val="en-US"/>
+        </w:rPr>
+        <w:t>Mining multi-level API usage patterns</w:t>
+      </w:r>
+    </w:p>
+    <w:p>
+      <w:pPr>
+        <w:numPr>
+          <w:ilvl w:val="0"/>
+          <w:numId w:val="8"/>
         </w:numPr>
       </w:pPr>
       <w:r>
@@ -1651,27 +1603,21 @@
       <w:pPr>
         <w:numPr>
           <w:ilvl w:val="0"/>
-          <w:numId w:val="4"/>
-        </w:numPr>
-      </w:pPr>
-      <w:r>
-        <w:rPr>
-          <w:lang w:val="en-US"/>
-        </w:rPr>
-        <w:t>Obstacles in using frameworks and AP</w:t>
-      </w:r>
-      <w:r>
-        <w:rPr>
-          <w:lang w:val="en-US"/>
-        </w:rPr>
-        <w:t>Is: An exploratory study of programmers' newsgroup discussions</w:t>
-      </w:r>
-    </w:p>
-    <w:p>
-      <w:pPr>
-        <w:numPr>
-          <w:ilvl w:val="0"/>
-          <w:numId w:val="4"/>
+          <w:numId w:val="8"/>
+        </w:numPr>
+      </w:pPr>
+      <w:r>
+        <w:rPr>
+          <w:lang w:val="en-US"/>
+        </w:rPr>
+        <w:t>Obstacles in using frameworks and APIs: An exploratory study of programmers' newsgroup discussions</w:t>
+      </w:r>
+    </w:p>
+    <w:p>
+      <w:pPr>
+        <w:numPr>
+          <w:ilvl w:val="0"/>
+          <w:numId w:val="8"/>
         </w:numPr>
       </w:pPr>
       <w:r>
@@ -1685,27 +1631,21 @@
       <w:pPr>
         <w:numPr>
           <w:ilvl w:val="0"/>
-          <w:numId w:val="4"/>
-        </w:numPr>
-      </w:pPr>
-      <w:r>
-        <w:rPr>
-          <w:lang w:val="en-US"/>
-        </w:rPr>
-        <w:t>Recommending API</w:t>
-      </w:r>
-      <w:r>
-        <w:rPr>
-          <w:lang w:val="en-US"/>
-        </w:rPr>
-        <w:t xml:space="preserve"> usages for mobile apps with hidden Markov model</w:t>
-      </w:r>
-    </w:p>
-    <w:p>
-      <w:pPr>
-        <w:numPr>
-          <w:ilvl w:val="0"/>
-          <w:numId w:val="4"/>
+          <w:numId w:val="8"/>
+        </w:numPr>
+      </w:pPr>
+      <w:r>
+        <w:rPr>
+          <w:lang w:val="en-US"/>
+        </w:rPr>
+        <w:t>Recommending API usages for mobile apps with hidden Markov model</w:t>
+      </w:r>
+    </w:p>
+    <w:p>
+      <w:pPr>
+        <w:numPr>
+          <w:ilvl w:val="0"/>
+          <w:numId w:val="8"/>
         </w:numPr>
       </w:pPr>
       <w:r>
@@ -1719,27 +1659,21 @@
       <w:pPr>
         <w:numPr>
           <w:ilvl w:val="0"/>
-          <w:numId w:val="4"/>
-        </w:numPr>
-      </w:pPr>
-      <w:r>
-        <w:rPr>
-          <w:lang w:val="en-US"/>
-        </w:rPr>
-        <w:t>Rec</w:t>
-      </w:r>
-      <w:r>
-        <w:rPr>
-          <w:lang w:val="en-US"/>
-        </w:rPr>
-        <w:t>ommending proper API code examples for documentation purpose</w:t>
-      </w:r>
-    </w:p>
-    <w:p>
-      <w:pPr>
-        <w:numPr>
-          <w:ilvl w:val="0"/>
-          <w:numId w:val="4"/>
+          <w:numId w:val="8"/>
+        </w:numPr>
+      </w:pPr>
+      <w:r>
+        <w:rPr>
+          <w:lang w:val="en-US"/>
+        </w:rPr>
+        <w:t>Recommending proper API code examples for documentation purpose</w:t>
+      </w:r>
+    </w:p>
+    <w:p>
+      <w:pPr>
+        <w:numPr>
+          <w:ilvl w:val="0"/>
+          <w:numId w:val="8"/>
         </w:numPr>
       </w:pPr>
       <w:r>
@@ -1753,27 +1687,21 @@
       <w:pPr>
         <w:numPr>
           <w:ilvl w:val="0"/>
-          <w:numId w:val="4"/>
-        </w:numPr>
-      </w:pPr>
-      <w:r>
-        <w:rPr>
-          <w:lang w:val="en-US"/>
-        </w:rPr>
-        <w:t xml:space="preserve">Searching the </w:t>
-      </w:r>
-      <w:r>
-        <w:rPr>
-          <w:lang w:val="en-US"/>
-        </w:rPr>
-        <w:t>State Space: A Qualitative Study of API Protocol Usability</w:t>
-      </w:r>
-    </w:p>
-    <w:p>
-      <w:pPr>
-        <w:numPr>
-          <w:ilvl w:val="0"/>
-          <w:numId w:val="4"/>
+          <w:numId w:val="8"/>
+        </w:numPr>
+      </w:pPr>
+      <w:r>
+        <w:rPr>
+          <w:lang w:val="en-US"/>
+        </w:rPr>
+        <w:t>Searching the State Space: A Qualitative Study of API Protocol Usability</w:t>
+      </w:r>
+    </w:p>
+    <w:p>
+      <w:pPr>
+        <w:numPr>
+          <w:ilvl w:val="0"/>
+          <w:numId w:val="8"/>
         </w:numPr>
       </w:pPr>
       <w:r>
@@ -1787,27 +1715,21 @@
       <w:pPr>
         <w:numPr>
           <w:ilvl w:val="0"/>
-          <w:numId w:val="4"/>
-        </w:numPr>
-      </w:pPr>
-      <w:r>
-        <w:rPr>
-          <w:lang w:val="en-US"/>
-        </w:rPr>
-        <w:t>Statistical lea</w:t>
-      </w:r>
-      <w:r>
-        <w:rPr>
-          <w:lang w:val="en-US"/>
-        </w:rPr>
-        <w:t>rning approach for mining API usage mappings for code migration</w:t>
-      </w:r>
-    </w:p>
-    <w:p>
-      <w:pPr>
-        <w:numPr>
-          <w:ilvl w:val="0"/>
-          <w:numId w:val="4"/>
+          <w:numId w:val="8"/>
+        </w:numPr>
+      </w:pPr>
+      <w:r>
+        <w:rPr>
+          <w:lang w:val="en-US"/>
+        </w:rPr>
+        <w:t>Statistical learning approach for mining API usage mappings for code migration</w:t>
+      </w:r>
+    </w:p>
+    <w:p>
+      <w:pPr>
+        <w:numPr>
+          <w:ilvl w:val="0"/>
+          <w:numId w:val="8"/>
         </w:numPr>
       </w:pPr>
       <w:r>
@@ -1821,7 +1743,7 @@
       <w:pPr>
         <w:numPr>
           <w:ilvl w:val="0"/>
-          <w:numId w:val="4"/>
+          <w:numId w:val="8"/>
         </w:numPr>
       </w:pPr>
       <w:r>
@@ -1835,27 +1757,21 @@
       <w:pPr>
         <w:numPr>
           <w:ilvl w:val="0"/>
-          <w:numId w:val="4"/>
-        </w:numPr>
-      </w:pPr>
-      <w:r>
-        <w:rPr>
-          <w:lang w:val="en-US"/>
-        </w:rPr>
-        <w:t>The API walkthrough method: A lightweight method for getting early feedback</w:t>
-      </w:r>
-      <w:r>
-        <w:rPr>
-          <w:lang w:val="en-US"/>
-        </w:rPr>
-        <w:t xml:space="preserve"> about an API</w:t>
-      </w:r>
-    </w:p>
-    <w:p>
-      <w:pPr>
-        <w:numPr>
-          <w:ilvl w:val="0"/>
-          <w:numId w:val="4"/>
+          <w:numId w:val="8"/>
+        </w:numPr>
+      </w:pPr>
+      <w:r>
+        <w:rPr>
+          <w:lang w:val="en-US"/>
+        </w:rPr>
+        <w:t>The API walkthrough method: A lightweight method for getting early feedback about an API</w:t>
+      </w:r>
+    </w:p>
+    <w:p>
+      <w:pPr>
+        <w:numPr>
+          <w:ilvl w:val="0"/>
+          <w:numId w:val="8"/>
         </w:numPr>
       </w:pPr>
       <w:r>
@@ -1869,27 +1785,21 @@
       <w:pPr>
         <w:numPr>
           <w:ilvl w:val="0"/>
-          <w:numId w:val="4"/>
-        </w:numPr>
-      </w:pPr>
-      <w:r>
-        <w:rPr>
-          <w:lang w:val="en-US"/>
-        </w:rPr>
-        <w:t>The factory pattern in API design:</w:t>
-      </w:r>
-      <w:r>
-        <w:rPr>
-          <w:lang w:val="en-US"/>
-        </w:rPr>
-        <w:t xml:space="preserve"> A usability evaluation</w:t>
-      </w:r>
-    </w:p>
-    <w:p>
-      <w:pPr>
-        <w:numPr>
-          <w:ilvl w:val="0"/>
-          <w:numId w:val="4"/>
+          <w:numId w:val="8"/>
+        </w:numPr>
+      </w:pPr>
+      <w:r>
+        <w:rPr>
+          <w:lang w:val="en-US"/>
+        </w:rPr>
+        <w:t>The factory pattern in API design: A usability evaluation</w:t>
+      </w:r>
+    </w:p>
+    <w:p>
+      <w:pPr>
+        <w:numPr>
+          <w:ilvl w:val="0"/>
+          <w:numId w:val="8"/>
         </w:numPr>
       </w:pPr>
       <w:r>
@@ -1903,27 +1813,21 @@
       <w:pPr>
         <w:numPr>
           <w:ilvl w:val="0"/>
-          <w:numId w:val="4"/>
-        </w:numPr>
-      </w:pPr>
-      <w:r>
-        <w:rPr>
-          <w:lang w:val="en-US"/>
-        </w:rPr>
-        <w:t xml:space="preserve">The </w:t>
-      </w:r>
-      <w:r>
-        <w:rPr>
-          <w:lang w:val="en-US"/>
-        </w:rPr>
-        <w:t>role of conceptual knowledge in API usability</w:t>
-      </w:r>
-    </w:p>
-    <w:p>
-      <w:pPr>
-        <w:numPr>
-          <w:ilvl w:val="0"/>
-          <w:numId w:val="4"/>
+          <w:numId w:val="8"/>
+        </w:numPr>
+      </w:pPr>
+      <w:r>
+        <w:rPr>
+          <w:lang w:val="en-US"/>
+        </w:rPr>
+        <w:t>The role of conceptual knowledge in API usability</w:t>
+      </w:r>
+    </w:p>
+    <w:p>
+      <w:pPr>
+        <w:numPr>
+          <w:ilvl w:val="0"/>
+          <w:numId w:val="8"/>
         </w:numPr>
       </w:pPr>
       <w:r>
@@ -1937,7 +1841,7 @@
       <w:pPr>
         <w:numPr>
           <w:ilvl w:val="0"/>
-          <w:numId w:val="4"/>
+          <w:numId w:val="8"/>
         </w:numPr>
       </w:pPr>
       <w:r>
@@ -1951,7 +1855,7 @@
       <w:pPr>
         <w:numPr>
           <w:ilvl w:val="0"/>
-          <w:numId w:val="4"/>
+          <w:numId w:val="8"/>
         </w:numPr>
       </w:pPr>
       <w:r>
@@ -1965,7 +1869,7 @@
       <w:pPr>
         <w:numPr>
           <w:ilvl w:val="0"/>
-          <w:numId w:val="4"/>
+          <w:numId w:val="8"/>
         </w:numPr>
       </w:pPr>
       <w:r>
@@ -1979,7 +1883,7 @@
       <w:pPr>
         <w:numPr>
           <w:ilvl w:val="0"/>
-          <w:numId w:val="4"/>
+          <w:numId w:val="8"/>
         </w:numPr>
       </w:pPr>
       <w:r>
@@ -1993,7 +1897,7 @@
       <w:pPr>
         <w:numPr>
           <w:ilvl w:val="0"/>
-          <w:numId w:val="4"/>
+          <w:numId w:val="8"/>
         </w:numPr>
       </w:pPr>
       <w:r>
@@ -2007,27 +1911,21 @@
       <w:pPr>
         <w:numPr>
           <w:ilvl w:val="0"/>
-          <w:numId w:val="4"/>
-        </w:numPr>
-      </w:pPr>
-      <w:r>
-        <w:rPr>
-          <w:lang w:val="en-US"/>
-        </w:rPr>
-        <w:t>Useful, but usable? Facto</w:t>
-      </w:r>
-      <w:r>
-        <w:rPr>
-          <w:lang w:val="en-US"/>
-        </w:rPr>
-        <w:t>rs affecting the usability of APIs</w:t>
-      </w:r>
-    </w:p>
-    <w:p>
-      <w:pPr>
-        <w:numPr>
-          <w:ilvl w:val="0"/>
-          <w:numId w:val="4"/>
+          <w:numId w:val="8"/>
+        </w:numPr>
+      </w:pPr>
+      <w:r>
+        <w:rPr>
+          <w:lang w:val="en-US"/>
+        </w:rPr>
+        <w:t>Useful, but usable? Factors affecting the usability of APIs</w:t>
+      </w:r>
+    </w:p>
+    <w:p>
+      <w:pPr>
+        <w:numPr>
+          <w:ilvl w:val="0"/>
+          <w:numId w:val="8"/>
         </w:numPr>
       </w:pPr>
       <w:r>
@@ -2041,27 +1939,21 @@
       <w:pPr>
         <w:numPr>
           <w:ilvl w:val="0"/>
-          <w:numId w:val="4"/>
-        </w:numPr>
-      </w:pPr>
-      <w:r>
-        <w:rPr>
-          <w:lang w:val="en-US"/>
-        </w:rPr>
-        <w:t>Visualization based API usag</w:t>
-      </w:r>
-      <w:r>
-        <w:rPr>
-          <w:lang w:val="en-US"/>
-        </w:rPr>
-        <w:t>e patterns refining</w:t>
-      </w:r>
-    </w:p>
-    <w:p>
-      <w:pPr>
-        <w:numPr>
-          <w:ilvl w:val="0"/>
-          <w:numId w:val="4"/>
+          <w:numId w:val="8"/>
+        </w:numPr>
+      </w:pPr>
+      <w:r>
+        <w:rPr>
+          <w:lang w:val="en-US"/>
+        </w:rPr>
+        <w:t>Visualization based API usage patterns refining</w:t>
+      </w:r>
+    </w:p>
+    <w:p>
+      <w:pPr>
+        <w:numPr>
+          <w:ilvl w:val="0"/>
+          <w:numId w:val="8"/>
         </w:numPr>
       </w:pPr>
       <w:r>
@@ -2085,8 +1977,370 @@
       </w:r>
     </w:p>
     <w:p/>
-    <w:p/>
-    <w:p/>
+    <w:p>
+      <w:pPr>
+        <w:jc w:val="both"/>
+      </w:pPr>
+      <w:r>
+        <w:lastRenderedPageBreak/>
+        <w:t>Le screening des articles et une lecture de tous les articles nous a permis d’élaborer un tri des papiers en fonction de 4 catégories.</w:t>
+      </w:r>
+    </w:p>
+    <w:p>
+      <w:pPr>
+        <w:rPr>
+          <w:u w:val="single"/>
+        </w:rPr>
+      </w:pPr>
+      <w:r>
+        <w:rPr>
+          <w:u w:val="single"/>
+        </w:rPr>
+        <w:t>Type d’étude :</w:t>
+      </w:r>
+    </w:p>
+    <w:p>
+      <w:pPr>
+        <w:pStyle w:val="Paragraphedeliste"/>
+        <w:numPr>
+          <w:ilvl w:val="0"/>
+          <w:numId w:val="7"/>
+        </w:numPr>
+        <w:rPr>
+          <w:u w:val="single"/>
+        </w:rPr>
+      </w:pPr>
+      <w:r>
+        <w:t>Etude de cas</w:t>
+      </w:r>
+    </w:p>
+    <w:p>
+      <w:pPr>
+        <w:pStyle w:val="Paragraphedeliste"/>
+        <w:numPr>
+          <w:ilvl w:val="0"/>
+          <w:numId w:val="7"/>
+        </w:numPr>
+        <w:rPr>
+          <w:u w:val="single"/>
+        </w:rPr>
+      </w:pPr>
+      <w:r>
+        <w:t>Etude empirique</w:t>
+      </w:r>
+    </w:p>
+    <w:p>
+      <w:pPr>
+        <w:pStyle w:val="Paragraphedeliste"/>
+        <w:numPr>
+          <w:ilvl w:val="0"/>
+          <w:numId w:val="7"/>
+        </w:numPr>
+        <w:rPr>
+          <w:u w:val="single"/>
+        </w:rPr>
+      </w:pPr>
+      <w:r>
+        <w:t xml:space="preserve">Etude exploratoire </w:t>
+      </w:r>
+    </w:p>
+    <w:p>
+      <w:pPr>
+        <w:pStyle w:val="Paragraphedeliste"/>
+        <w:numPr>
+          <w:ilvl w:val="0"/>
+          <w:numId w:val="7"/>
+        </w:numPr>
+        <w:rPr>
+          <w:u w:val="single"/>
+        </w:rPr>
+      </w:pPr>
+      <w:r>
+        <w:t>Etude observatoire</w:t>
+      </w:r>
+    </w:p>
+    <w:p>
+      <w:pPr>
+        <w:pStyle w:val="Paragraphedeliste"/>
+        <w:numPr>
+          <w:ilvl w:val="0"/>
+          <w:numId w:val="7"/>
+        </w:numPr>
+        <w:rPr>
+          <w:u w:val="single"/>
+        </w:rPr>
+      </w:pPr>
+      <w:r>
+        <w:t>Etude qualitative</w:t>
+      </w:r>
+    </w:p>
+    <w:p>
+      <w:pPr>
+        <w:pStyle w:val="Paragraphedeliste"/>
+        <w:numPr>
+          <w:ilvl w:val="0"/>
+          <w:numId w:val="7"/>
+        </w:numPr>
+        <w:rPr>
+          <w:u w:val="single"/>
+        </w:rPr>
+      </w:pPr>
+      <w:r>
+        <w:t>Etude quantitative</w:t>
+      </w:r>
+    </w:p>
+    <w:p>
+      <w:pPr>
+        <w:pStyle w:val="Paragraphedeliste"/>
+        <w:numPr>
+          <w:ilvl w:val="0"/>
+          <w:numId w:val="7"/>
+        </w:numPr>
+        <w:rPr>
+          <w:u w:val="single"/>
+        </w:rPr>
+      </w:pPr>
+      <w:r>
+        <w:t>Etude utilisateur</w:t>
+      </w:r>
+    </w:p>
+    <w:p>
+      <w:pPr>
+        <w:rPr>
+          <w:u w:val="single"/>
+        </w:rPr>
+      </w:pPr>
+      <w:r>
+        <w:rPr>
+          <w:u w:val="single"/>
+        </w:rPr>
+        <w:t>Contribut</w:t>
+      </w:r>
+      <w:r>
+        <w:rPr>
+          <w:u w:val="single"/>
+        </w:rPr>
+        <w:t>i</w:t>
+      </w:r>
+      <w:r>
+        <w:rPr>
+          <w:u w:val="single"/>
+        </w:rPr>
+        <w:t>on :</w:t>
+      </w:r>
+    </w:p>
+    <w:p>
+      <w:pPr>
+        <w:pStyle w:val="Paragraphedeliste"/>
+        <w:numPr>
+          <w:ilvl w:val="0"/>
+          <w:numId w:val="7"/>
+        </w:numPr>
+      </w:pPr>
+      <w:r>
+        <w:t>Pratique</w:t>
+      </w:r>
+    </w:p>
+    <w:p>
+      <w:pPr>
+        <w:pStyle w:val="Paragraphedeliste"/>
+        <w:numPr>
+          <w:ilvl w:val="0"/>
+          <w:numId w:val="7"/>
+        </w:numPr>
+      </w:pPr>
+      <w:r>
+        <w:t>Thé</w:t>
+      </w:r>
+      <w:r>
+        <w:t>o</w:t>
+      </w:r>
+      <w:r>
+        <w:t>rique</w:t>
+      </w:r>
+    </w:p>
+    <w:p>
+      <w:pPr>
+        <w:pStyle w:val="Paragraphedeliste"/>
+        <w:numPr>
+          <w:ilvl w:val="0"/>
+          <w:numId w:val="7"/>
+        </w:numPr>
+        <w:rPr>
+          <w:u w:val="single"/>
+        </w:rPr>
+      </w:pPr>
+      <w:r>
+        <w:t>Hybride</w:t>
+      </w:r>
+    </w:p>
+    <w:p>
+      <w:pPr>
+        <w:rPr>
+          <w:u w:val="single"/>
+        </w:rPr>
+      </w:pPr>
+      <w:r>
+        <w:rPr>
+          <w:u w:val="single"/>
+        </w:rPr>
+        <w:t>Axe d’étude :</w:t>
+      </w:r>
+    </w:p>
+    <w:p>
+      <w:pPr>
+        <w:pStyle w:val="Paragraphedeliste"/>
+        <w:numPr>
+          <w:ilvl w:val="0"/>
+          <w:numId w:val="7"/>
+        </w:numPr>
+      </w:pPr>
+      <w:r>
+        <w:t>Conception</w:t>
+      </w:r>
+    </w:p>
+    <w:p>
+      <w:pPr>
+        <w:pStyle w:val="Paragraphedeliste"/>
+        <w:numPr>
+          <w:ilvl w:val="0"/>
+          <w:numId w:val="7"/>
+        </w:numPr>
+      </w:pPr>
+      <w:r>
+        <w:t>Utilisation</w:t>
+      </w:r>
+    </w:p>
+    <w:p>
+      <w:pPr>
+        <w:rPr>
+          <w:u w:val="single"/>
+        </w:rPr>
+      </w:pPr>
+      <w:r>
+        <w:rPr>
+          <w:u w:val="single"/>
+        </w:rPr>
+        <w:t>Thème :</w:t>
+      </w:r>
+    </w:p>
+    <w:p>
+      <w:pPr>
+        <w:pStyle w:val="Paragraphedeliste"/>
+        <w:numPr>
+          <w:ilvl w:val="0"/>
+          <w:numId w:val="7"/>
+        </w:numPr>
+      </w:pPr>
+      <w:r>
+        <w:t>Documentation</w:t>
+      </w:r>
+    </w:p>
+    <w:p>
+      <w:pPr>
+        <w:pStyle w:val="Paragraphedeliste"/>
+        <w:numPr>
+          <w:ilvl w:val="0"/>
+          <w:numId w:val="7"/>
+        </w:numPr>
+      </w:pPr>
+      <w:r>
+        <w:t xml:space="preserve">Code </w:t>
+      </w:r>
+      <w:r>
+        <w:t>complé</w:t>
+      </w:r>
+      <w:r>
+        <w:t>tion</w:t>
+      </w:r>
+    </w:p>
+    <w:p>
+      <w:pPr>
+        <w:pStyle w:val="Paragraphedeliste"/>
+        <w:numPr>
+          <w:ilvl w:val="0"/>
+          <w:numId w:val="7"/>
+        </w:numPr>
+      </w:pPr>
+      <w:r>
+        <w:t>Data mining</w:t>
+      </w:r>
+    </w:p>
+    <w:p>
+      <w:pPr>
+        <w:pStyle w:val="Paragraphedeliste"/>
+        <w:numPr>
+          <w:ilvl w:val="0"/>
+          <w:numId w:val="7"/>
+        </w:numPr>
+        <w:rPr>
+          <w:u w:val="single"/>
+        </w:rPr>
+      </w:pPr>
+      <w:r>
+        <w:t>Unit test</w:t>
+      </w:r>
+      <w:r>
+        <w:rPr>
+          <w:u w:val="single"/>
+        </w:rPr>
+        <w:t xml:space="preserve"> </w:t>
+      </w:r>
+    </w:p>
+    <w:p>
+      <w:pPr>
+        <w:rPr>
+          <w:u w:val="single"/>
+        </w:rPr>
+      </w:pPr>
+    </w:p>
+    <w:p>
+      <w:pPr>
+        <w:rPr>
+          <w:u w:val="single"/>
+        </w:rPr>
+      </w:pPr>
+      <w:r>
+        <w:rPr>
+          <w:u w:val="single"/>
+        </w:rPr>
+        <w:t xml:space="preserve">Répartition des articles : </w:t>
+      </w:r>
+    </w:p>
+    <w:p>
+      <w:pPr>
+        <w:jc w:val="both"/>
+      </w:pPr>
+      <w:r>
+        <w:t>Maxime : 1 à 18</w:t>
+      </w:r>
+    </w:p>
+    <w:p>
+      <w:pPr>
+        <w:jc w:val="both"/>
+      </w:pPr>
+      <w:r>
+        <w:t>Khaled : 19 à 36</w:t>
+      </w:r>
+    </w:p>
+    <w:p>
+      <w:pPr>
+        <w:jc w:val="both"/>
+      </w:pPr>
+      <w:r>
+        <w:t>Selsabil : 37 à 55 (47 exclus)</w:t>
+      </w:r>
+      <w:bookmarkStart w:id="0" w:name="_GoBack"/>
+      <w:bookmarkEnd w:id="0"/>
+    </w:p>
+    <w:p>
+      <w:pPr>
+        <w:jc w:val="both"/>
+      </w:pPr>
+      <w:r>
+        <w:t>Constantin : 55 à 73</w:t>
+      </w:r>
+    </w:p>
     <w:p/>
     <w:sectPr>
       <w:footerReference w:type="default" r:id="rId10"/>
@@ -2152,7 +2406,7 @@
       <w:rPr>
         <w:noProof/>
       </w:rPr>
-      <w:t>1</w:t>
+      <w:t>6</w:t>
     </w:r>
     <w:r>
       <w:fldChar w:fldCharType="end"/>
@@ -2418,6 +2672,92 @@
     </w:lvl>
   </w:abstractNum>
   <w:abstractNum w:abstractNumId="2" w15:restartNumberingAfterBreak="0">
+    <w:nsid w:val="0FD05036"/>
+    <w:multiLevelType w:val="hybridMultilevel"/>
+    <w:tmpl w:val="B5C84E1E"/>
+    <w:lvl w:ilvl="0" w:tplc="040C000F">
+      <w:start w:val="1"/>
+      <w:numFmt w:val="decimal"/>
+      <w:lvlText w:val="%1."/>
+      <w:lvlJc w:val="left"/>
+      <w:pPr>
+        <w:ind w:left="720" w:hanging="360"/>
+      </w:pPr>
+    </w:lvl>
+    <w:lvl w:ilvl="1" w:tplc="040C0019" w:tentative="1">
+      <w:start w:val="1"/>
+      <w:numFmt w:val="lowerLetter"/>
+      <w:lvlText w:val="%2."/>
+      <w:lvlJc w:val="left"/>
+      <w:pPr>
+        <w:ind w:left="1440" w:hanging="360"/>
+      </w:pPr>
+    </w:lvl>
+    <w:lvl w:ilvl="2" w:tplc="040C001B" w:tentative="1">
+      <w:start w:val="1"/>
+      <w:numFmt w:val="lowerRoman"/>
+      <w:lvlText w:val="%3."/>
+      <w:lvlJc w:val="right"/>
+      <w:pPr>
+        <w:ind w:left="2160" w:hanging="180"/>
+      </w:pPr>
+    </w:lvl>
+    <w:lvl w:ilvl="3" w:tplc="040C000F" w:tentative="1">
+      <w:start w:val="1"/>
+      <w:numFmt w:val="decimal"/>
+      <w:lvlText w:val="%4."/>
+      <w:lvlJc w:val="left"/>
+      <w:pPr>
+        <w:ind w:left="2880" w:hanging="360"/>
+      </w:pPr>
+    </w:lvl>
+    <w:lvl w:ilvl="4" w:tplc="040C0019" w:tentative="1">
+      <w:start w:val="1"/>
+      <w:numFmt w:val="lowerLetter"/>
+      <w:lvlText w:val="%5."/>
+      <w:lvlJc w:val="left"/>
+      <w:pPr>
+        <w:ind w:left="3600" w:hanging="360"/>
+      </w:pPr>
+    </w:lvl>
+    <w:lvl w:ilvl="5" w:tplc="040C001B" w:tentative="1">
+      <w:start w:val="1"/>
+      <w:numFmt w:val="lowerRoman"/>
+      <w:lvlText w:val="%6."/>
+      <w:lvlJc w:val="right"/>
+      <w:pPr>
+        <w:ind w:left="4320" w:hanging="180"/>
+      </w:pPr>
+    </w:lvl>
+    <w:lvl w:ilvl="6" w:tplc="040C000F" w:tentative="1">
+      <w:start w:val="1"/>
+      <w:numFmt w:val="decimal"/>
+      <w:lvlText w:val="%7."/>
+      <w:lvlJc w:val="left"/>
+      <w:pPr>
+        <w:ind w:left="5040" w:hanging="360"/>
+      </w:pPr>
+    </w:lvl>
+    <w:lvl w:ilvl="7" w:tplc="040C0019" w:tentative="1">
+      <w:start w:val="1"/>
+      <w:numFmt w:val="lowerLetter"/>
+      <w:lvlText w:val="%8."/>
+      <w:lvlJc w:val="left"/>
+      <w:pPr>
+        <w:ind w:left="5760" w:hanging="360"/>
+      </w:pPr>
+    </w:lvl>
+    <w:lvl w:ilvl="8" w:tplc="040C001B" w:tentative="1">
+      <w:start w:val="1"/>
+      <w:numFmt w:val="lowerRoman"/>
+      <w:lvlText w:val="%9."/>
+      <w:lvlJc w:val="right"/>
+      <w:pPr>
+        <w:ind w:left="6480" w:hanging="180"/>
+      </w:pPr>
+    </w:lvl>
+  </w:abstractNum>
+  <w:abstractNum w:abstractNumId="3" w15:restartNumberingAfterBreak="0">
     <w:nsid w:val="1A3778F8"/>
     <w:multiLevelType w:val="hybridMultilevel"/>
     <w:tmpl w:val="4A3ADFCC"/>
@@ -2557,7 +2897,7 @@
       </w:rPr>
     </w:lvl>
   </w:abstractNum>
-  <w:abstractNum w:abstractNumId="3" w15:restartNumberingAfterBreak="0">
+  <w:abstractNum w:abstractNumId="4" w15:restartNumberingAfterBreak="0">
     <w:nsid w:val="30EA4B8C"/>
     <w:multiLevelType w:val="hybridMultilevel"/>
     <w:tmpl w:val="E212662A"/>
@@ -2697,7 +3037,7 @@
       </w:rPr>
     </w:lvl>
   </w:abstractNum>
-  <w:abstractNum w:abstractNumId="4" w15:restartNumberingAfterBreak="0">
+  <w:abstractNum w:abstractNumId="5" w15:restartNumberingAfterBreak="0">
     <w:nsid w:val="471E1686"/>
     <w:multiLevelType w:val="hybridMultilevel"/>
     <w:tmpl w:val="97F87646"/>
@@ -2837,7 +3177,119 @@
       </w:rPr>
     </w:lvl>
   </w:abstractNum>
-  <w:abstractNum w:abstractNumId="5" w15:restartNumberingAfterBreak="0">
+  <w:abstractNum w:abstractNumId="6" w15:restartNumberingAfterBreak="0">
+    <w:nsid w:val="4CA47CDE"/>
+    <w:multiLevelType w:val="hybridMultilevel"/>
+    <w:tmpl w:val="277288AE"/>
+    <w:lvl w:ilvl="0" w:tplc="1228FDEE">
+      <w:numFmt w:val="bullet"/>
+      <w:lvlText w:val="-"/>
+      <w:lvlJc w:val="left"/>
+      <w:pPr>
+        <w:ind w:left="720" w:hanging="360"/>
+      </w:pPr>
+      <w:rPr>
+        <w:rFonts w:ascii="Calibri" w:eastAsia="Calibri" w:hAnsi="Calibri" w:cs="Calibri" w:hint="default"/>
+      </w:rPr>
+    </w:lvl>
+    <w:lvl w:ilvl="1" w:tplc="040C0003" w:tentative="1">
+      <w:start w:val="1"/>
+      <w:numFmt w:val="bullet"/>
+      <w:lvlText w:val="o"/>
+      <w:lvlJc w:val="left"/>
+      <w:pPr>
+        <w:ind w:left="1440" w:hanging="360"/>
+      </w:pPr>
+      <w:rPr>
+        <w:rFonts w:ascii="Courier New" w:hAnsi="Courier New" w:cs="Courier New" w:hint="default"/>
+      </w:rPr>
+    </w:lvl>
+    <w:lvl w:ilvl="2" w:tplc="040C0005" w:tentative="1">
+      <w:start w:val="1"/>
+      <w:numFmt w:val="bullet"/>
+      <w:lvlText w:val=""/>
+      <w:lvlJc w:val="left"/>
+      <w:pPr>
+        <w:ind w:left="2160" w:hanging="360"/>
+      </w:pPr>
+      <w:rPr>
+        <w:rFonts w:ascii="Wingdings" w:hAnsi="Wingdings" w:hint="default"/>
+      </w:rPr>
+    </w:lvl>
+    <w:lvl w:ilvl="3" w:tplc="040C0001" w:tentative="1">
+      <w:start w:val="1"/>
+      <w:numFmt w:val="bullet"/>
+      <w:lvlText w:val=""/>
+      <w:lvlJc w:val="left"/>
+      <w:pPr>
+        <w:ind w:left="2880" w:hanging="360"/>
+      </w:pPr>
+      <w:rPr>
+        <w:rFonts w:ascii="Symbol" w:hAnsi="Symbol" w:hint="default"/>
+      </w:rPr>
+    </w:lvl>
+    <w:lvl w:ilvl="4" w:tplc="040C0003" w:tentative="1">
+      <w:start w:val="1"/>
+      <w:numFmt w:val="bullet"/>
+      <w:lvlText w:val="o"/>
+      <w:lvlJc w:val="left"/>
+      <w:pPr>
+        <w:ind w:left="3600" w:hanging="360"/>
+      </w:pPr>
+      <w:rPr>
+        <w:rFonts w:ascii="Courier New" w:hAnsi="Courier New" w:cs="Courier New" w:hint="default"/>
+      </w:rPr>
+    </w:lvl>
+    <w:lvl w:ilvl="5" w:tplc="040C0005" w:tentative="1">
+      <w:start w:val="1"/>
+      <w:numFmt w:val="bullet"/>
+      <w:lvlText w:val=""/>
+      <w:lvlJc w:val="left"/>
+      <w:pPr>
+        <w:ind w:left="4320" w:hanging="360"/>
+      </w:pPr>
+      <w:rPr>
+        <w:rFonts w:ascii="Wingdings" w:hAnsi="Wingdings" w:hint="default"/>
+      </w:rPr>
+    </w:lvl>
+    <w:lvl w:ilvl="6" w:tplc="040C0001" w:tentative="1">
+      <w:start w:val="1"/>
+      <w:numFmt w:val="bullet"/>
+      <w:lvlText w:val=""/>
+      <w:lvlJc w:val="left"/>
+      <w:pPr>
+        <w:ind w:left="5040" w:hanging="360"/>
+      </w:pPr>
+      <w:rPr>
+        <w:rFonts w:ascii="Symbol" w:hAnsi="Symbol" w:hint="default"/>
+      </w:rPr>
+    </w:lvl>
+    <w:lvl w:ilvl="7" w:tplc="040C0003" w:tentative="1">
+      <w:start w:val="1"/>
+      <w:numFmt w:val="bullet"/>
+      <w:lvlText w:val="o"/>
+      <w:lvlJc w:val="left"/>
+      <w:pPr>
+        <w:ind w:left="5760" w:hanging="360"/>
+      </w:pPr>
+      <w:rPr>
+        <w:rFonts w:ascii="Courier New" w:hAnsi="Courier New" w:cs="Courier New" w:hint="default"/>
+      </w:rPr>
+    </w:lvl>
+    <w:lvl w:ilvl="8" w:tplc="040C0005" w:tentative="1">
+      <w:start w:val="1"/>
+      <w:numFmt w:val="bullet"/>
+      <w:lvlText w:val=""/>
+      <w:lvlJc w:val="left"/>
+      <w:pPr>
+        <w:ind w:left="6480" w:hanging="360"/>
+      </w:pPr>
+      <w:rPr>
+        <w:rFonts w:ascii="Wingdings" w:hAnsi="Wingdings" w:hint="default"/>
+      </w:rPr>
+    </w:lvl>
+  </w:abstractNum>
+  <w:abstractNum w:abstractNumId="7" w15:restartNumberingAfterBreak="0">
     <w:nsid w:val="64607BA3"/>
     <w:multiLevelType w:val="multilevel"/>
     <w:tmpl w:val="7132F2B4"/>
@@ -2927,19 +3379,25 @@
     <w:abstractNumId w:val="1"/>
   </w:num>
   <w:num w:numId="2">
-    <w:abstractNumId w:val="3"/>
+    <w:abstractNumId w:val="4"/>
   </w:num>
   <w:num w:numId="3">
+    <w:abstractNumId w:val="7"/>
+  </w:num>
+  <w:num w:numId="4">
     <w:abstractNumId w:val="5"/>
   </w:num>
-  <w:num w:numId="4">
-    <w:abstractNumId w:val="4"/>
-  </w:num>
   <w:num w:numId="5">
-    <w:abstractNumId w:val="2"/>
+    <w:abstractNumId w:val="3"/>
   </w:num>
   <w:num w:numId="6">
     <w:abstractNumId w:val="0"/>
+  </w:num>
+  <w:num w:numId="7">
+    <w:abstractNumId w:val="6"/>
+  </w:num>
+  <w:num w:numId="8">
+    <w:abstractNumId w:val="2"/>
   </w:num>
 </w:numbering>
 </file>
@@ -3365,6 +3823,7 @@
   <w:style w:type="character" w:default="1" w:styleId="Policepardfaut">
     <w:name w:val="Default Paragraph Font"/>
     <w:uiPriority w:val="1"/>
+    <w:semiHidden/>
     <w:unhideWhenUsed/>
   </w:style>
   <w:style w:type="table" w:default="1" w:styleId="TableauNormal">
@@ -3488,6 +3947,17 @@
         <w:insideV w:val="single" w:sz="4" w:space="0" w:color="auto"/>
       </w:tblBorders>
     </w:tblPr>
+  </w:style>
+  <w:style w:type="paragraph" w:styleId="Paragraphedeliste">
+    <w:name w:val="List Paragraph"/>
+    <w:basedOn w:val="Normal"/>
+    <w:uiPriority w:val="34"/>
+    <w:qFormat/>
+    <w:rsid w:val="00AD57D1"/>
+    <w:pPr>
+      <w:ind w:left="720"/>
+      <w:contextualSpacing/>
+    </w:pPr>
   </w:style>
 </w:styles>
 </file>

</xml_diff>

<commit_message>
Miseà jour avec l'ajout du classification scheme
Signed-off-by: Maxime Gallais-Jimenez <mgallaisj@gmail.com>
</commit_message>
<xml_diff>
--- a/Classification systématique.docx
+++ b/Classification systématique.docx
@@ -7,6 +7,7 @@
         <w:pStyle w:val="Titre"/>
         <w:jc w:val="center"/>
       </w:pPr>
+      <w:bookmarkStart w:id="0" w:name="_GoBack"/>
       <w:r>
         <w:t>Classification systématique : utilisabilité des APIs</w:t>
       </w:r>
@@ -38,6 +39,7 @@
         </w:rPr>
         <w:t xml:space="preserve">Auteurs : </w:t>
       </w:r>
+      <w:proofErr w:type="spellStart"/>
       <w:r>
         <w:rPr>
           <w:sz w:val="28"/>
@@ -45,41 +47,60 @@
         </w:rPr>
         <w:t>Selsabil</w:t>
       </w:r>
+      <w:proofErr w:type="spellEnd"/>
       <w:r>
         <w:rPr>
           <w:sz w:val="28"/>
           <w:szCs w:val="28"/>
         </w:rPr>
-        <w:t xml:space="preserve"> Dbouba</w:t>
-      </w:r>
+        <w:t xml:space="preserve"> </w:t>
+      </w:r>
+      <w:proofErr w:type="spellStart"/>
       <w:r>
         <w:rPr>
           <w:sz w:val="28"/>
           <w:szCs w:val="28"/>
         </w:rPr>
-        <w:t>, Constantin</w:t>
-      </w:r>
+        <w:t>Dbouba</w:t>
+      </w:r>
+      <w:proofErr w:type="spellEnd"/>
       <w:r>
         <w:rPr>
           <w:sz w:val="28"/>
           <w:szCs w:val="28"/>
         </w:rPr>
-        <w:t xml:space="preserve"> Masson</w:t>
+        <w:t>, Constantin</w:t>
       </w:r>
       <w:r>
         <w:rPr>
           <w:sz w:val="28"/>
           <w:szCs w:val="28"/>
         </w:rPr>
-        <w:t>, Khaled</w:t>
+        <w:t xml:space="preserve"> Masson</w:t>
       </w:r>
       <w:r>
         <w:rPr>
           <w:sz w:val="28"/>
           <w:szCs w:val="28"/>
         </w:rPr>
-        <w:t xml:space="preserve"> Fayala</w:t>
-      </w:r>
+        <w:t>, Khaled</w:t>
+      </w:r>
+      <w:r>
+        <w:rPr>
+          <w:sz w:val="28"/>
+          <w:szCs w:val="28"/>
+        </w:rPr>
+        <w:t xml:space="preserve"> </w:t>
+      </w:r>
+      <w:proofErr w:type="spellStart"/>
+      <w:r>
+        <w:rPr>
+          <w:sz w:val="28"/>
+          <w:szCs w:val="28"/>
+        </w:rPr>
+        <w:t>Fayala</w:t>
+      </w:r>
+      <w:proofErr w:type="spellEnd"/>
       <w:r>
         <w:rPr>
           <w:sz w:val="28"/>
@@ -321,6 +342,7 @@
         </w:rPr>
         <w:t xml:space="preserve"> et </w:t>
       </w:r>
+      <w:proofErr w:type="spellStart"/>
       <w:r>
         <w:rPr>
           <w:i/>
@@ -329,6 +351,7 @@
         </w:rPr>
         <w:t>usability</w:t>
       </w:r>
+      <w:proofErr w:type="spellEnd"/>
       <w:r>
         <w:rPr>
           <w:sz w:val="24"/>
@@ -349,7 +372,25 @@
           <w:sz w:val="24"/>
           <w:szCs w:val="24"/>
         </w:rPr>
-        <w:t xml:space="preserve">software library </w:t>
+        <w:t xml:space="preserve">software </w:t>
+      </w:r>
+      <w:proofErr w:type="spellStart"/>
+      <w:r>
+        <w:rPr>
+          <w:i/>
+          <w:sz w:val="24"/>
+          <w:szCs w:val="24"/>
+        </w:rPr>
+        <w:t>library</w:t>
+      </w:r>
+      <w:proofErr w:type="spellEnd"/>
+      <w:r>
+        <w:rPr>
+          <w:i/>
+          <w:sz w:val="24"/>
+          <w:szCs w:val="24"/>
+        </w:rPr>
+        <w:t xml:space="preserve"> </w:t>
       </w:r>
       <w:r>
         <w:rPr>
@@ -364,7 +405,25 @@
           <w:sz w:val="24"/>
           <w:szCs w:val="24"/>
         </w:rPr>
-        <w:t>Application Programing Interface</w:t>
+        <w:t xml:space="preserve">Application </w:t>
+      </w:r>
+      <w:proofErr w:type="spellStart"/>
+      <w:r>
+        <w:rPr>
+          <w:i/>
+          <w:sz w:val="24"/>
+          <w:szCs w:val="24"/>
+        </w:rPr>
+        <w:t>Programing</w:t>
+      </w:r>
+      <w:proofErr w:type="spellEnd"/>
+      <w:r>
+        <w:rPr>
+          <w:i/>
+          <w:sz w:val="24"/>
+          <w:szCs w:val="24"/>
+        </w:rPr>
+        <w:t xml:space="preserve"> Interface</w:t>
       </w:r>
       <w:r>
         <w:rPr>
@@ -388,13 +447,23 @@
         </w:rPr>
         <w:t xml:space="preserve">qui est la norme pour l’utilisabilité et </w:t>
       </w:r>
+      <w:proofErr w:type="spellStart"/>
       <w:r>
         <w:rPr>
           <w:i/>
           <w:sz w:val="24"/>
           <w:szCs w:val="24"/>
         </w:rPr>
-        <w:t>ease-of-use</w:t>
+        <w:t>ease</w:t>
+      </w:r>
+      <w:proofErr w:type="spellEnd"/>
+      <w:r>
+        <w:rPr>
+          <w:i/>
+          <w:sz w:val="24"/>
+          <w:szCs w:val="24"/>
+        </w:rPr>
+        <w:t>-of-use</w:t>
       </w:r>
       <w:r>
         <w:rPr>
@@ -449,24 +518,62 @@
           <w:sz w:val="24"/>
           <w:szCs w:val="24"/>
         </w:rPr>
-        <w:t>TITLE-ABS-KEY((((‘’API’’) OR (‘’Software library’’) OR (‘’Application Programming Interface’’)) AND ((‘</w:t>
-      </w:r>
+        <w:t xml:space="preserve">TITLE-ABS-KEY((((‘’API’’) OR (‘’Software </w:t>
+      </w:r>
+      <w:proofErr w:type="spellStart"/>
       <w:r>
         <w:rPr>
           <w:i/>
           <w:sz w:val="24"/>
           <w:szCs w:val="24"/>
         </w:rPr>
+        <w:t>library</w:t>
+      </w:r>
+      <w:proofErr w:type="spellEnd"/>
+      <w:r>
+        <w:rPr>
+          <w:i/>
+          <w:sz w:val="24"/>
+          <w:szCs w:val="24"/>
+        </w:rPr>
+        <w:t xml:space="preserve">’’) OR (‘’Application </w:t>
+      </w:r>
+      <w:proofErr w:type="spellStart"/>
+      <w:r>
+        <w:rPr>
+          <w:i/>
+          <w:sz w:val="24"/>
+          <w:szCs w:val="24"/>
+        </w:rPr>
+        <w:t>Programming</w:t>
+      </w:r>
+      <w:proofErr w:type="spellEnd"/>
+      <w:r>
+        <w:rPr>
+          <w:i/>
+          <w:sz w:val="24"/>
+          <w:szCs w:val="24"/>
+        </w:rPr>
+        <w:t xml:space="preserve"> Interface’’)) AND ((‘</w:t>
+      </w:r>
+      <w:r>
+        <w:rPr>
+          <w:i/>
+          <w:sz w:val="24"/>
+          <w:szCs w:val="24"/>
+        </w:rPr>
         <w:t>’</w:t>
       </w:r>
+      <w:proofErr w:type="spellStart"/>
       <w:r>
         <w:rPr>
           <w:i/>
           <w:sz w:val="24"/>
           <w:szCs w:val="24"/>
         </w:rPr>
-        <w:t>usability’</w:t>
-      </w:r>
+        <w:t>usability</w:t>
+      </w:r>
+      <w:proofErr w:type="spellEnd"/>
       <w:r>
         <w:rPr>
           <w:i/>
@@ -481,7 +588,33 @@
           <w:sz w:val="24"/>
           <w:szCs w:val="24"/>
         </w:rPr>
-        <w:t>) OR (‘‘ISO 9241’’) OR (‘’ease ?of ?use’’)</w:t>
+        <w:t>’</w:t>
+      </w:r>
+      <w:r>
+        <w:rPr>
+          <w:i/>
+          <w:sz w:val="24"/>
+          <w:szCs w:val="24"/>
+        </w:rPr>
+        <w:t>) OR (‘‘ISO 9241’’) OR (‘’</w:t>
+      </w:r>
+      <w:proofErr w:type="spellStart"/>
+      <w:r>
+        <w:rPr>
+          <w:i/>
+          <w:sz w:val="24"/>
+          <w:szCs w:val="24"/>
+        </w:rPr>
+        <w:t>ease</w:t>
+      </w:r>
+      <w:proofErr w:type="spellEnd"/>
+      <w:r>
+        <w:rPr>
+          <w:i/>
+          <w:sz w:val="24"/>
+          <w:szCs w:val="24"/>
+        </w:rPr>
+        <w:t> ?of ?use’’)</w:t>
       </w:r>
       <w:r>
         <w:rPr>
@@ -703,24 +836,62 @@
           <w:sz w:val="24"/>
           <w:szCs w:val="24"/>
         </w:rPr>
-        <w:t>TITLE-ABS-KEY((((‘’API’’) OR (‘’Software library’’) OR (‘’Application Programming Interface’’)) AND ((‘</w:t>
-      </w:r>
+        <w:t xml:space="preserve">TITLE-ABS-KEY((((‘’API’’) OR (‘’Software </w:t>
+      </w:r>
+      <w:proofErr w:type="spellStart"/>
       <w:r>
         <w:rPr>
           <w:i/>
           <w:sz w:val="24"/>
           <w:szCs w:val="24"/>
         </w:rPr>
+        <w:t>library</w:t>
+      </w:r>
+      <w:proofErr w:type="spellEnd"/>
+      <w:r>
+        <w:rPr>
+          <w:i/>
+          <w:sz w:val="24"/>
+          <w:szCs w:val="24"/>
+        </w:rPr>
+        <w:t xml:space="preserve">’’) OR (‘’Application </w:t>
+      </w:r>
+      <w:proofErr w:type="spellStart"/>
+      <w:r>
+        <w:rPr>
+          <w:i/>
+          <w:sz w:val="24"/>
+          <w:szCs w:val="24"/>
+        </w:rPr>
+        <w:t>Programming</w:t>
+      </w:r>
+      <w:proofErr w:type="spellEnd"/>
+      <w:r>
+        <w:rPr>
+          <w:i/>
+          <w:sz w:val="24"/>
+          <w:szCs w:val="24"/>
+        </w:rPr>
+        <w:t xml:space="preserve"> Interface’’)) AND ((‘</w:t>
+      </w:r>
+      <w:r>
+        <w:rPr>
+          <w:i/>
+          <w:sz w:val="24"/>
+          <w:szCs w:val="24"/>
+        </w:rPr>
         <w:t>’</w:t>
       </w:r>
+      <w:proofErr w:type="spellStart"/>
       <w:r>
         <w:rPr>
           <w:i/>
           <w:sz w:val="24"/>
           <w:szCs w:val="24"/>
         </w:rPr>
-        <w:t>usability’</w:t>
-      </w:r>
+        <w:t>usability</w:t>
+      </w:r>
+      <w:proofErr w:type="spellEnd"/>
       <w:r>
         <w:rPr>
           <w:i/>
@@ -735,7 +906,33 @@
           <w:sz w:val="24"/>
           <w:szCs w:val="24"/>
         </w:rPr>
-        <w:t>) OR (‘‘ISO 9241’’) OR (‘’ease ?of ?use’’)) OR (‘’API us*’’)</w:t>
+        <w:t>’</w:t>
+      </w:r>
+      <w:r>
+        <w:rPr>
+          <w:i/>
+          <w:sz w:val="24"/>
+          <w:szCs w:val="24"/>
+        </w:rPr>
+        <w:t>) OR (‘‘ISO 9241’’) OR (‘’</w:t>
+      </w:r>
+      <w:proofErr w:type="spellStart"/>
+      <w:r>
+        <w:rPr>
+          <w:i/>
+          <w:sz w:val="24"/>
+          <w:szCs w:val="24"/>
+        </w:rPr>
+        <w:t>ease</w:t>
+      </w:r>
+      <w:proofErr w:type="spellEnd"/>
+      <w:r>
+        <w:rPr>
+          <w:i/>
+          <w:sz w:val="24"/>
+          <w:szCs w:val="24"/>
+        </w:rPr>
+        <w:t> ?of ?use’’)) OR (‘’API us*’’)</w:t>
       </w:r>
       <w:r>
         <w:rPr>
@@ -1018,8 +1215,77 @@
         </w:numPr>
       </w:pPr>
       <w:r>
-        <w:t>A framework for extending usability engineering: API usability essentials: Extending usability via component-based platform</w:t>
-      </w:r>
+        <w:t xml:space="preserve">A </w:t>
+      </w:r>
+      <w:proofErr w:type="spellStart"/>
+      <w:r>
+        <w:t>framework</w:t>
+      </w:r>
+      <w:proofErr w:type="spellEnd"/>
+      <w:r>
+        <w:t xml:space="preserve"> for </w:t>
+      </w:r>
+      <w:proofErr w:type="spellStart"/>
+      <w:r>
+        <w:t>extending</w:t>
+      </w:r>
+      <w:proofErr w:type="spellEnd"/>
+      <w:r>
+        <w:t xml:space="preserve"> </w:t>
+      </w:r>
+      <w:proofErr w:type="spellStart"/>
+      <w:r>
+        <w:t>usability</w:t>
+      </w:r>
+      <w:proofErr w:type="spellEnd"/>
+      <w:r>
+        <w:t xml:space="preserve"> engineering: API </w:t>
+      </w:r>
+      <w:proofErr w:type="spellStart"/>
+      <w:r>
+        <w:t>usability</w:t>
+      </w:r>
+      <w:proofErr w:type="spellEnd"/>
+      <w:r>
+        <w:t xml:space="preserve"> </w:t>
+      </w:r>
+      <w:proofErr w:type="spellStart"/>
+      <w:r>
+        <w:t>essentials</w:t>
+      </w:r>
+      <w:proofErr w:type="spellEnd"/>
+      <w:r>
+        <w:t xml:space="preserve">: </w:t>
+      </w:r>
+      <w:proofErr w:type="spellStart"/>
+      <w:r>
+        <w:t>Extending</w:t>
+      </w:r>
+      <w:proofErr w:type="spellEnd"/>
+      <w:r>
+        <w:t xml:space="preserve"> </w:t>
+      </w:r>
+      <w:proofErr w:type="spellStart"/>
+      <w:r>
+        <w:t>usability</w:t>
+      </w:r>
+      <w:proofErr w:type="spellEnd"/>
+      <w:r>
+        <w:t xml:space="preserve"> via component-</w:t>
+      </w:r>
+      <w:proofErr w:type="spellStart"/>
+      <w:r>
+        <w:t>based</w:t>
+      </w:r>
+      <w:proofErr w:type="spellEnd"/>
+      <w:r>
+        <w:t xml:space="preserve"> </w:t>
+      </w:r>
+      <w:proofErr w:type="spellStart"/>
+      <w:r>
+        <w:t>platform</w:t>
+      </w:r>
+      <w:proofErr w:type="spellEnd"/>
     </w:p>
     <w:p>
       <w:pPr>
@@ -1043,21 +1309,40 @@
         </w:numPr>
       </w:pPr>
       <w:r>
-        <w:t>ACUA: API change and usage auditor</w:t>
-      </w:r>
-    </w:p>
-    <w:p>
-      <w:pPr>
-        <w:numPr>
-          <w:ilvl w:val="0"/>
-          <w:numId w:val="8"/>
-        </w:numPr>
-      </w:pPr>
-      <w:r>
-        <w:rPr>
-          <w:lang w:val="en-US"/>
-        </w:rPr>
-        <w:t>An API design process in terms of usability: A case study on building more usable apis for smart TV platform</w:t>
+        <w:t xml:space="preserve">ACUA: API change and usage </w:t>
+      </w:r>
+      <w:proofErr w:type="spellStart"/>
+      <w:r>
+        <w:t>auditor</w:t>
+      </w:r>
+      <w:proofErr w:type="spellEnd"/>
+    </w:p>
+    <w:p>
+      <w:pPr>
+        <w:numPr>
+          <w:ilvl w:val="0"/>
+          <w:numId w:val="8"/>
+        </w:numPr>
+      </w:pPr>
+      <w:r>
+        <w:rPr>
+          <w:lang w:val="en-US"/>
+        </w:rPr>
+        <w:t xml:space="preserve">An API design process in terms of usability: A case study on building more usable </w:t>
+      </w:r>
+      <w:proofErr w:type="spellStart"/>
+      <w:r>
+        <w:rPr>
+          <w:lang w:val="en-US"/>
+        </w:rPr>
+        <w:t>apis</w:t>
+      </w:r>
+      <w:proofErr w:type="spellEnd"/>
+      <w:r>
+        <w:rPr>
+          <w:lang w:val="en-US"/>
+        </w:rPr>
+        <w:t xml:space="preserve"> for smart TV platform</w:t>
       </w:r>
     </w:p>
     <w:p>
@@ -1198,7 +1483,21 @@
         <w:rPr>
           <w:lang w:val="en-US"/>
         </w:rPr>
-        <w:t>An exploratory study of api changes and usages based on apache and eclipse ecosystems</w:t>
+        <w:t xml:space="preserve">An exploratory study of </w:t>
+      </w:r>
+      <w:proofErr w:type="spellStart"/>
+      <w:r>
+        <w:rPr>
+          <w:lang w:val="en-US"/>
+        </w:rPr>
+        <w:t>api</w:t>
+      </w:r>
+      <w:proofErr w:type="spellEnd"/>
+      <w:r>
+        <w:rPr>
+          <w:lang w:val="en-US"/>
+        </w:rPr>
+        <w:t xml:space="preserve"> changes and usages based on apache and eclipse ecosystems</w:t>
       </w:r>
     </w:p>
     <w:p>
@@ -1278,33 +1577,85 @@
           <w:numId w:val="8"/>
         </w:numPr>
       </w:pPr>
-      <w:r>
-        <w:t>Constructing usage scenarios for API redocumentation</w:t>
-      </w:r>
-    </w:p>
-    <w:p>
-      <w:pPr>
-        <w:numPr>
-          <w:ilvl w:val="0"/>
-          <w:numId w:val="8"/>
-        </w:numPr>
-      </w:pPr>
-      <w:r>
-        <w:t>Context-sensitive code completion tool for better API usability</w:t>
-      </w:r>
-    </w:p>
-    <w:p>
-      <w:pPr>
-        <w:numPr>
-          <w:ilvl w:val="0"/>
-          <w:numId w:val="8"/>
-        </w:numPr>
-      </w:pPr>
-      <w:r>
-        <w:rPr>
-          <w:lang w:val="en-US"/>
-        </w:rPr>
-        <w:t>CriticAL: A critic for APIs and libraries</w:t>
+      <w:proofErr w:type="spellStart"/>
+      <w:r>
+        <w:t>Constructing</w:t>
+      </w:r>
+      <w:proofErr w:type="spellEnd"/>
+      <w:r>
+        <w:t xml:space="preserve"> usage scenarios for API </w:t>
+      </w:r>
+      <w:proofErr w:type="spellStart"/>
+      <w:r>
+        <w:t>redocumentation</w:t>
+      </w:r>
+      <w:proofErr w:type="spellEnd"/>
+    </w:p>
+    <w:p>
+      <w:pPr>
+        <w:numPr>
+          <w:ilvl w:val="0"/>
+          <w:numId w:val="8"/>
+        </w:numPr>
+      </w:pPr>
+      <w:proofErr w:type="spellStart"/>
+      <w:r>
+        <w:t>Context</w:t>
+      </w:r>
+      <w:proofErr w:type="spellEnd"/>
+      <w:r>
+        <w:t xml:space="preserve">-sensitive code </w:t>
+      </w:r>
+      <w:proofErr w:type="spellStart"/>
+      <w:r>
+        <w:t>completion</w:t>
+      </w:r>
+      <w:proofErr w:type="spellEnd"/>
+      <w:r>
+        <w:t xml:space="preserve"> </w:t>
+      </w:r>
+      <w:proofErr w:type="spellStart"/>
+      <w:r>
+        <w:t>tool</w:t>
+      </w:r>
+      <w:proofErr w:type="spellEnd"/>
+      <w:r>
+        <w:t xml:space="preserve"> for </w:t>
+      </w:r>
+      <w:proofErr w:type="spellStart"/>
+      <w:r>
+        <w:t>better</w:t>
+      </w:r>
+      <w:proofErr w:type="spellEnd"/>
+      <w:r>
+        <w:t xml:space="preserve"> API </w:t>
+      </w:r>
+      <w:proofErr w:type="spellStart"/>
+      <w:r>
+        <w:t>usability</w:t>
+      </w:r>
+      <w:proofErr w:type="spellEnd"/>
+    </w:p>
+    <w:p>
+      <w:pPr>
+        <w:numPr>
+          <w:ilvl w:val="0"/>
+          <w:numId w:val="8"/>
+        </w:numPr>
+      </w:pPr>
+      <w:proofErr w:type="spellStart"/>
+      <w:r>
+        <w:rPr>
+          <w:lang w:val="en-US"/>
+        </w:rPr>
+        <w:t>CriticAL</w:t>
+      </w:r>
+      <w:proofErr w:type="spellEnd"/>
+      <w:r>
+        <w:rPr>
+          <w:lang w:val="en-US"/>
+        </w:rPr>
+        <w:t>: A critic for APIs and libraries</w:t>
       </w:r>
     </w:p>
     <w:p>
@@ -1328,8 +1679,13 @@
           <w:numId w:val="8"/>
         </w:numPr>
       </w:pPr>
-      <w:r>
-        <w:t>Detecting inefficient API usage</w:t>
+      <w:proofErr w:type="spellStart"/>
+      <w:r>
+        <w:t>Detecting</w:t>
+      </w:r>
+      <w:proofErr w:type="spellEnd"/>
+      <w:r>
+        <w:t xml:space="preserve"> inefficient API usage</w:t>
       </w:r>
     </w:p>
     <w:p>
@@ -1996,7 +2352,19 @@
         <w:rPr>
           <w:u w:val="single"/>
         </w:rPr>
-        <w:t>Type d’étude :</w:t>
+        <w:t>Etude / type de validation</w:t>
+      </w:r>
+      <w:r>
+        <w:rPr>
+          <w:u w:val="single"/>
+        </w:rPr>
+        <w:t> :</w:t>
+      </w:r>
+      <w:r>
+        <w:rPr>
+          <w:u w:val="single"/>
+        </w:rPr>
+        <w:t xml:space="preserve"> (Ajouter comment la validation a été faite en commentaire)</w:t>
       </w:r>
     </w:p>
     <w:p>
@@ -2114,12 +2482,18 @@
         <w:rPr>
           <w:u w:val="single"/>
         </w:rPr>
-        <w:t>Contribut</w:t>
+        <w:t>Type de c</w:t>
       </w:r>
       <w:r>
         <w:rPr>
           <w:u w:val="single"/>
         </w:rPr>
+        <w:t>ontribut</w:t>
+      </w:r>
+      <w:r>
+        <w:rPr>
+          <w:u w:val="single"/>
+        </w:rPr>
         <w:t>i</w:t>
       </w:r>
       <w:r>
@@ -2138,40 +2512,156 @@
         </w:numPr>
       </w:pPr>
       <w:r>
-        <w:t>Pratique</w:t>
+        <w:t xml:space="preserve">Détection d’artéfact </w:t>
       </w:r>
     </w:p>
     <w:p>
       <w:pPr>
         <w:pStyle w:val="Paragraphedeliste"/>
         <w:numPr>
-          <w:ilvl w:val="0"/>
+          <w:ilvl w:val="1"/>
           <w:numId w:val="7"/>
         </w:numPr>
       </w:pPr>
       <w:r>
-        <w:t>Thé</w:t>
-      </w:r>
-      <w:r>
-        <w:t>o</w:t>
-      </w:r>
-      <w:r>
-        <w:t>rique</w:t>
-      </w:r>
+        <w:t xml:space="preserve">Pattern </w:t>
+      </w:r>
+      <w:proofErr w:type="spellStart"/>
+      <w:r>
+        <w:t>constraint</w:t>
+      </w:r>
+      <w:proofErr w:type="spellEnd"/>
     </w:p>
     <w:p>
       <w:pPr>
         <w:pStyle w:val="Paragraphedeliste"/>
         <w:numPr>
-          <w:ilvl w:val="0"/>
+          <w:ilvl w:val="1"/>
           <w:numId w:val="7"/>
         </w:numPr>
+      </w:pPr>
+      <w:r>
+        <w:t>Usage exemple</w:t>
+      </w:r>
+    </w:p>
+    <w:p>
+      <w:pPr>
+        <w:pStyle w:val="Paragraphedeliste"/>
+        <w:numPr>
+          <w:ilvl w:val="1"/>
+          <w:numId w:val="7"/>
+        </w:numPr>
+      </w:pPr>
+      <w:r>
+        <w:t xml:space="preserve">Data Mining </w:t>
+      </w:r>
+    </w:p>
+    <w:p>
+      <w:pPr>
+        <w:pStyle w:val="Paragraphedeliste"/>
+        <w:numPr>
+          <w:ilvl w:val="1"/>
+          <w:numId w:val="7"/>
+        </w:numPr>
+      </w:pPr>
+      <w:r>
+        <w:t xml:space="preserve">Code </w:t>
+      </w:r>
+      <w:proofErr w:type="spellStart"/>
+      <w:r>
+        <w:t>completion</w:t>
+      </w:r>
+      <w:proofErr w:type="spellEnd"/>
+      <w:r>
+        <w:t xml:space="preserve"> </w:t>
+      </w:r>
+    </w:p>
+    <w:p>
+      <w:pPr>
+        <w:pStyle w:val="Paragraphedeliste"/>
+        <w:numPr>
+          <w:ilvl w:val="1"/>
+          <w:numId w:val="7"/>
+        </w:numPr>
+      </w:pPr>
+      <w:r>
+        <w:t>Documentation</w:t>
+      </w:r>
+    </w:p>
+    <w:p>
+      <w:pPr>
+        <w:pStyle w:val="Paragraphedeliste"/>
+        <w:numPr>
+          <w:ilvl w:val="1"/>
+          <w:numId w:val="7"/>
+        </w:numPr>
+      </w:pPr>
+      <w:proofErr w:type="spellStart"/>
+      <w:r>
+        <w:t>Pattenr</w:t>
+      </w:r>
+      <w:proofErr w:type="spellEnd"/>
+      <w:r>
+        <w:t xml:space="preserve"> usage</w:t>
+      </w:r>
+    </w:p>
+    <w:p>
+      <w:pPr>
+        <w:pStyle w:val="Paragraphedeliste"/>
+        <w:numPr>
+          <w:ilvl w:val="1"/>
+          <w:numId w:val="7"/>
+        </w:numPr>
+      </w:pPr>
+      <w:r>
+        <w:t xml:space="preserve">Pattern </w:t>
+      </w:r>
+      <w:proofErr w:type="spellStart"/>
+      <w:r>
+        <w:t>mining</w:t>
+      </w:r>
+      <w:proofErr w:type="spellEnd"/>
+    </w:p>
+    <w:p>
+      <w:pPr>
+        <w:pStyle w:val="Paragraphedeliste"/>
+        <w:numPr>
+          <w:ilvl w:val="1"/>
+          <w:numId w:val="7"/>
+        </w:numPr>
+      </w:pPr>
+      <w:r>
+        <w:t>Unit test</w:t>
+      </w:r>
+    </w:p>
+    <w:p>
+      <w:pPr>
+        <w:pStyle w:val="Paragraphedeliste"/>
+        <w:numPr>
+          <w:ilvl w:val="0"/>
+          <w:numId w:val="7"/>
+        </w:numPr>
+      </w:pPr>
+      <w:r>
+        <w:t>Mesure d’API</w:t>
+      </w:r>
+      <w:r>
+        <w:t xml:space="preserve"> (Définir les différents types de mesure)</w:t>
+      </w:r>
+    </w:p>
+    <w:p>
+      <w:pPr>
+        <w:pStyle w:val="Paragraphedeliste"/>
+        <w:numPr>
+          <w:ilvl w:val="0"/>
+          <w:numId w:val="7"/>
+        </w:numPr>
         <w:rPr>
           <w:u w:val="single"/>
         </w:rPr>
       </w:pPr>
       <w:r>
-        <w:t>Hybride</w:t>
+        <w:t>Etude empirique</w:t>
       </w:r>
     </w:p>
     <w:p>
@@ -2184,7 +2674,13 @@
         <w:rPr>
           <w:u w:val="single"/>
         </w:rPr>
-        <w:t>Axe d’étude :</w:t>
+        <w:t xml:space="preserve">Stade de contribution </w:t>
+      </w:r>
+      <w:r>
+        <w:rPr>
+          <w:u w:val="single"/>
+        </w:rPr>
+        <w:t>:</w:t>
       </w:r>
     </w:p>
     <w:p>
@@ -2196,7 +2692,7 @@
         </w:numPr>
       </w:pPr>
       <w:r>
-        <w:t>Conception</w:t>
+        <w:t>Avant développement</w:t>
       </w:r>
     </w:p>
     <w:p>
@@ -2208,7 +2704,19 @@
         </w:numPr>
       </w:pPr>
       <w:r>
-        <w:t>Utilisation</w:t>
+        <w:t>Pendant développement</w:t>
+      </w:r>
+    </w:p>
+    <w:p>
+      <w:pPr>
+        <w:pStyle w:val="Paragraphedeliste"/>
+        <w:numPr>
+          <w:ilvl w:val="0"/>
+          <w:numId w:val="7"/>
+        </w:numPr>
+      </w:pPr>
+      <w:r>
+        <w:t>Après développement</w:t>
       </w:r>
     </w:p>
     <w:p>
@@ -2221,7 +2729,7 @@
         <w:rPr>
           <w:u w:val="single"/>
         </w:rPr>
-        <w:t>Thème :</w:t>
+        <w:t>Sources de données :</w:t>
       </w:r>
     </w:p>
     <w:p>
@@ -2233,7 +2741,7 @@
         </w:numPr>
       </w:pPr>
       <w:r>
-        <w:t>Documentation</w:t>
+        <w:t>Données industrielles</w:t>
       </w:r>
     </w:p>
     <w:p>
@@ -2245,13 +2753,7 @@
         </w:numPr>
       </w:pPr>
       <w:r>
-        <w:t xml:space="preserve">Code </w:t>
-      </w:r>
-      <w:r>
-        <w:t>complé</w:t>
-      </w:r>
-      <w:r>
-        <w:t>tion</w:t>
+        <w:t>Données hybrides</w:t>
       </w:r>
     </w:p>
     <w:p>
@@ -2263,7 +2765,7 @@
         </w:numPr>
       </w:pPr>
       <w:r>
-        <w:t>Data mining</w:t>
+        <w:t>Données Open Source</w:t>
       </w:r>
     </w:p>
     <w:p>
@@ -2273,38 +2775,91 @@
           <w:ilvl w:val="0"/>
           <w:numId w:val="7"/>
         </w:numPr>
+      </w:pPr>
+      <w:r>
+        <w:t>Réponse d’une enquête</w:t>
+      </w:r>
+    </w:p>
+    <w:p>
+      <w:pPr>
         <w:rPr>
           <w:u w:val="single"/>
         </w:rPr>
       </w:pPr>
-      <w:r>
-        <w:t>Unit test</w:t>
-      </w:r>
-      <w:r>
+    </w:p>
+    <w:p>
+      <w:pPr>
         <w:rPr>
           <w:u w:val="single"/>
         </w:rPr>
-        <w:t xml:space="preserve"> </w:t>
-      </w:r>
-    </w:p>
-    <w:p>
-      <w:pPr>
+      </w:pPr>
+      <w:r>
         <w:rPr>
           <w:u w:val="single"/>
         </w:rPr>
-      </w:pPr>
-    </w:p>
-    <w:p>
-      <w:pPr>
+        <w:t xml:space="preserve">Répartition des articles : </w:t>
+      </w:r>
+    </w:p>
+    <w:p>
+      <w:pPr>
+        <w:jc w:val="both"/>
+      </w:pPr>
+      <w:r>
+        <w:t>Maxime : 1 à 18</w:t>
+      </w:r>
+    </w:p>
+    <w:p>
+      <w:pPr>
+        <w:jc w:val="both"/>
+      </w:pPr>
+      <w:r>
+        <w:t>Khaled : 19 à 36</w:t>
+      </w:r>
+    </w:p>
+    <w:p>
+      <w:pPr>
+        <w:jc w:val="both"/>
+      </w:pPr>
+      <w:proofErr w:type="spellStart"/>
+      <w:r>
+        <w:t>Selsabil</w:t>
+      </w:r>
+      <w:proofErr w:type="spellEnd"/>
+      <w:r>
+        <w:t> : 37 à 55 (47 exclus)</w:t>
+      </w:r>
+    </w:p>
+    <w:p>
+      <w:pPr>
+        <w:jc w:val="both"/>
+      </w:pPr>
+      <w:r>
+        <w:t>Constantin : 56</w:t>
+      </w:r>
+      <w:r>
+        <w:t xml:space="preserve"> à 73</w:t>
+      </w:r>
+    </w:p>
+    <w:p>
+      <w:pPr>
+        <w:jc w:val="both"/>
         <w:rPr>
           <w:u w:val="single"/>
         </w:rPr>
       </w:pPr>
-      <w:r>
+    </w:p>
+    <w:p>
+      <w:pPr>
+        <w:jc w:val="both"/>
         <w:rPr>
           <w:u w:val="single"/>
         </w:rPr>
-        <w:t xml:space="preserve">Répartition des articles : </w:t>
+      </w:pPr>
+      <w:r>
+        <w:rPr>
+          <w:u w:val="single"/>
+        </w:rPr>
+        <w:t>Précision sur les articles :</w:t>
       </w:r>
     </w:p>
     <w:p>
@@ -2312,36 +2867,11 @@
         <w:jc w:val="both"/>
       </w:pPr>
       <w:r>
-        <w:t>Maxime : 1 à 18</w:t>
-      </w:r>
-    </w:p>
-    <w:p>
-      <w:pPr>
-        <w:jc w:val="both"/>
-      </w:pPr>
-      <w:r>
-        <w:t>Khaled : 19 à 36</w:t>
-      </w:r>
-    </w:p>
-    <w:p>
-      <w:pPr>
-        <w:jc w:val="both"/>
-      </w:pPr>
-      <w:r>
-        <w:t>Selsabil : 37 à 55 (47 exclus)</w:t>
-      </w:r>
-      <w:bookmarkStart w:id="0" w:name="_GoBack"/>
+        <w:lastRenderedPageBreak/>
+        <w:t>Nous avons décidé de retirer l’article 47 qui est hors contexte. L’article 4 n’est pas disponible gratuitement.</w:t>
+      </w:r>
       <w:bookmarkEnd w:id="0"/>
     </w:p>
-    <w:p>
-      <w:pPr>
-        <w:jc w:val="both"/>
-      </w:pPr>
-      <w:r>
-        <w:t>Constantin : 55 à 73</w:t>
-      </w:r>
-    </w:p>
-    <w:p/>
     <w:sectPr>
       <w:footerReference w:type="default" r:id="rId10"/>
       <w:pgSz w:w="11906" w:h="16838"/>
@@ -2406,7 +2936,7 @@
       <w:rPr>
         <w:noProof/>
       </w:rPr>
-      <w:t>6</w:t>
+      <w:t>7</w:t>
     </w:r>
     <w:r>
       <w:fldChar w:fldCharType="end"/>
@@ -3192,7 +3722,7 @@
         <w:rFonts w:ascii="Calibri" w:eastAsia="Calibri" w:hAnsi="Calibri" w:cs="Calibri" w:hint="default"/>
       </w:rPr>
     </w:lvl>
-    <w:lvl w:ilvl="1" w:tplc="040C0003" w:tentative="1">
+    <w:lvl w:ilvl="1" w:tplc="040C0003">
       <w:start w:val="1"/>
       <w:numFmt w:val="bullet"/>
       <w:lvlText w:val="o"/>

</xml_diff>

<commit_message>
Ajout de l'article numéro 45
</commit_message>
<xml_diff>
--- a/Classification systématique.docx
+++ b/Classification systématique.docx
@@ -7,7 +7,6 @@
         <w:pStyle w:val="Titre"/>
         <w:jc w:val="center"/>
       </w:pPr>
-      <w:bookmarkStart w:id="0" w:name="_GoBack"/>
       <w:r>
         <w:t>Classification systématique : utilisabilité des APIs</w:t>
       </w:r>
@@ -39,7 +38,6 @@
         </w:rPr>
         <w:t xml:space="preserve">Auteurs : </w:t>
       </w:r>
-      <w:proofErr w:type="spellStart"/>
       <w:r>
         <w:rPr>
           <w:sz w:val="28"/>
@@ -47,60 +45,41 @@
         </w:rPr>
         <w:t>Selsabil</w:t>
       </w:r>
-      <w:proofErr w:type="spellEnd"/>
       <w:r>
         <w:rPr>
           <w:sz w:val="28"/>
           <w:szCs w:val="28"/>
         </w:rPr>
-        <w:t xml:space="preserve"> </w:t>
-      </w:r>
-      <w:proofErr w:type="spellStart"/>
+        <w:t xml:space="preserve"> Dbouba</w:t>
+      </w:r>
       <w:r>
         <w:rPr>
           <w:sz w:val="28"/>
           <w:szCs w:val="28"/>
         </w:rPr>
-        <w:t>Dbouba</w:t>
-      </w:r>
-      <w:proofErr w:type="spellEnd"/>
+        <w:t>, Constantin</w:t>
+      </w:r>
       <w:r>
         <w:rPr>
           <w:sz w:val="28"/>
           <w:szCs w:val="28"/>
         </w:rPr>
-        <w:t>, Constantin</w:t>
+        <w:t xml:space="preserve"> Masson</w:t>
       </w:r>
       <w:r>
         <w:rPr>
           <w:sz w:val="28"/>
           <w:szCs w:val="28"/>
         </w:rPr>
-        <w:t xml:space="preserve"> Masson</w:t>
+        <w:t>, Khaled</w:t>
       </w:r>
       <w:r>
         <w:rPr>
           <w:sz w:val="28"/>
           <w:szCs w:val="28"/>
         </w:rPr>
-        <w:t>, Khaled</w:t>
-      </w:r>
-      <w:r>
-        <w:rPr>
-          <w:sz w:val="28"/>
-          <w:szCs w:val="28"/>
-        </w:rPr>
-        <w:t xml:space="preserve"> </w:t>
-      </w:r>
-      <w:proofErr w:type="spellStart"/>
-      <w:r>
-        <w:rPr>
-          <w:sz w:val="28"/>
-          <w:szCs w:val="28"/>
-        </w:rPr>
-        <w:t>Fayala</w:t>
-      </w:r>
-      <w:proofErr w:type="spellEnd"/>
+        <w:t xml:space="preserve"> Fayala</w:t>
+      </w:r>
       <w:r>
         <w:rPr>
           <w:sz w:val="28"/>
@@ -342,7 +321,6 @@
         </w:rPr>
         <w:t xml:space="preserve"> et </w:t>
       </w:r>
-      <w:proofErr w:type="spellStart"/>
       <w:r>
         <w:rPr>
           <w:i/>
@@ -351,7 +329,6 @@
         </w:rPr>
         <w:t>usability</w:t>
       </w:r>
-      <w:proofErr w:type="spellEnd"/>
       <w:r>
         <w:rPr>
           <w:sz w:val="24"/>
@@ -372,32 +349,44 @@
           <w:sz w:val="24"/>
           <w:szCs w:val="24"/>
         </w:rPr>
-        <w:t xml:space="preserve">software </w:t>
-      </w:r>
-      <w:proofErr w:type="spellStart"/>
+        <w:t xml:space="preserve">software library </w:t>
+      </w:r>
+      <w:r>
+        <w:rPr>
+          <w:sz w:val="24"/>
+          <w:szCs w:val="24"/>
+        </w:rPr>
+        <w:t xml:space="preserve">et </w:t>
+      </w:r>
       <w:r>
         <w:rPr>
           <w:i/>
           <w:sz w:val="24"/>
           <w:szCs w:val="24"/>
         </w:rPr>
-        <w:t>library</w:t>
-      </w:r>
-      <w:proofErr w:type="spellEnd"/>
+        <w:t>Application Programing Interface</w:t>
+      </w:r>
+      <w:r>
+        <w:rPr>
+          <w:sz w:val="24"/>
+          <w:szCs w:val="24"/>
+        </w:rPr>
+        <w:t xml:space="preserve"> en dérivé d’API et </w:t>
+      </w:r>
       <w:r>
         <w:rPr>
           <w:i/>
           <w:sz w:val="24"/>
           <w:szCs w:val="24"/>
         </w:rPr>
-        <w:t xml:space="preserve"> </w:t>
-      </w:r>
-      <w:r>
-        <w:rPr>
-          <w:sz w:val="24"/>
-          <w:szCs w:val="24"/>
-        </w:rPr>
-        <w:t xml:space="preserve">et </w:t>
+        <w:t xml:space="preserve">ISO 9241 </w:t>
+      </w:r>
+      <w:r>
+        <w:rPr>
+          <w:sz w:val="24"/>
+          <w:szCs w:val="24"/>
+        </w:rPr>
+        <w:t xml:space="preserve">qui est la norme pour l’utilisabilité et </w:t>
       </w:r>
       <w:r>
         <w:rPr>
@@ -405,65 +394,7 @@
           <w:sz w:val="24"/>
           <w:szCs w:val="24"/>
         </w:rPr>
-        <w:t xml:space="preserve">Application </w:t>
-      </w:r>
-      <w:proofErr w:type="spellStart"/>
-      <w:r>
-        <w:rPr>
-          <w:i/>
-          <w:sz w:val="24"/>
-          <w:szCs w:val="24"/>
-        </w:rPr>
-        <w:t>Programing</w:t>
-      </w:r>
-      <w:proofErr w:type="spellEnd"/>
-      <w:r>
-        <w:rPr>
-          <w:i/>
-          <w:sz w:val="24"/>
-          <w:szCs w:val="24"/>
-        </w:rPr>
-        <w:t xml:space="preserve"> Interface</w:t>
-      </w:r>
-      <w:r>
-        <w:rPr>
-          <w:sz w:val="24"/>
-          <w:szCs w:val="24"/>
-        </w:rPr>
-        <w:t xml:space="preserve"> en dérivé d’API et </w:t>
-      </w:r>
-      <w:r>
-        <w:rPr>
-          <w:i/>
-          <w:sz w:val="24"/>
-          <w:szCs w:val="24"/>
-        </w:rPr>
-        <w:t xml:space="preserve">ISO 9241 </w:t>
-      </w:r>
-      <w:r>
-        <w:rPr>
-          <w:sz w:val="24"/>
-          <w:szCs w:val="24"/>
-        </w:rPr>
-        <w:t xml:space="preserve">qui est la norme pour l’utilisabilité et </w:t>
-      </w:r>
-      <w:proofErr w:type="spellStart"/>
-      <w:r>
-        <w:rPr>
-          <w:i/>
-          <w:sz w:val="24"/>
-          <w:szCs w:val="24"/>
-        </w:rPr>
-        <w:t>ease</w:t>
-      </w:r>
-      <w:proofErr w:type="spellEnd"/>
-      <w:r>
-        <w:rPr>
-          <w:i/>
-          <w:sz w:val="24"/>
-          <w:szCs w:val="24"/>
-        </w:rPr>
-        <w:t>-of-use</w:t>
+        <w:t>ease-of-use</w:t>
       </w:r>
       <w:r>
         <w:rPr>
@@ -518,103 +449,39 @@
           <w:sz w:val="24"/>
           <w:szCs w:val="24"/>
         </w:rPr>
-        <w:t xml:space="preserve">TITLE-ABS-KEY((((‘’API’’) OR (‘’Software </w:t>
-      </w:r>
-      <w:proofErr w:type="spellStart"/>
+        <w:t>TITLE-ABS-KEY((((‘’API’’) OR (‘’Software library’’) OR (‘’Application Programming Interface’’)) AND ((‘</w:t>
+      </w:r>
       <w:r>
         <w:rPr>
           <w:i/>
           <w:sz w:val="24"/>
           <w:szCs w:val="24"/>
         </w:rPr>
-        <w:t>library</w:t>
-      </w:r>
-      <w:proofErr w:type="spellEnd"/>
+        <w:t>’</w:t>
+      </w:r>
       <w:r>
         <w:rPr>
           <w:i/>
           <w:sz w:val="24"/>
           <w:szCs w:val="24"/>
         </w:rPr>
-        <w:t xml:space="preserve">’’) OR (‘’Application </w:t>
-      </w:r>
-      <w:proofErr w:type="spellStart"/>
+        <w:t>usability’</w:t>
+      </w:r>
       <w:r>
         <w:rPr>
           <w:i/>
           <w:sz w:val="24"/>
           <w:szCs w:val="24"/>
         </w:rPr>
-        <w:t>Programming</w:t>
-      </w:r>
-      <w:proofErr w:type="spellEnd"/>
+        <w:t>’</w:t>
+      </w:r>
       <w:r>
         <w:rPr>
           <w:i/>
           <w:sz w:val="24"/>
           <w:szCs w:val="24"/>
         </w:rPr>
-        <w:t xml:space="preserve"> Interface’’)) AND ((‘</w:t>
-      </w:r>
-      <w:r>
-        <w:rPr>
-          <w:i/>
-          <w:sz w:val="24"/>
-          <w:szCs w:val="24"/>
-        </w:rPr>
-        <w:t>’</w:t>
-      </w:r>
-      <w:proofErr w:type="spellStart"/>
-      <w:r>
-        <w:rPr>
-          <w:i/>
-          <w:sz w:val="24"/>
-          <w:szCs w:val="24"/>
-        </w:rPr>
-        <w:t>usability</w:t>
-      </w:r>
-      <w:proofErr w:type="spellEnd"/>
-      <w:r>
-        <w:rPr>
-          <w:i/>
-          <w:sz w:val="24"/>
-          <w:szCs w:val="24"/>
-        </w:rPr>
-        <w:t>’</w:t>
-      </w:r>
-      <w:r>
-        <w:rPr>
-          <w:i/>
-          <w:sz w:val="24"/>
-          <w:szCs w:val="24"/>
-        </w:rPr>
-        <w:t>’</w:t>
-      </w:r>
-      <w:r>
-        <w:rPr>
-          <w:i/>
-          <w:sz w:val="24"/>
-          <w:szCs w:val="24"/>
-        </w:rPr>
-        <w:t>) OR (‘‘ISO 9241’’) OR (‘’</w:t>
-      </w:r>
-      <w:proofErr w:type="spellStart"/>
-      <w:r>
-        <w:rPr>
-          <w:i/>
-          <w:sz w:val="24"/>
-          <w:szCs w:val="24"/>
-        </w:rPr>
-        <w:t>ease</w:t>
-      </w:r>
-      <w:proofErr w:type="spellEnd"/>
-      <w:r>
-        <w:rPr>
-          <w:i/>
-          <w:sz w:val="24"/>
-          <w:szCs w:val="24"/>
-        </w:rPr>
-        <w:t> ?of ?use’’)</w:t>
+        <w:t>) OR (‘‘ISO 9241’’) OR (‘’ease ?of ?use’’)</w:t>
       </w:r>
       <w:r>
         <w:rPr>
@@ -836,103 +703,39 @@
           <w:sz w:val="24"/>
           <w:szCs w:val="24"/>
         </w:rPr>
-        <w:t xml:space="preserve">TITLE-ABS-KEY((((‘’API’’) OR (‘’Software </w:t>
-      </w:r>
-      <w:proofErr w:type="spellStart"/>
+        <w:t>TITLE-ABS-KEY((((‘’API’’) OR (‘’Software library’’) OR (‘’Application Programming Interface’’)) AND ((‘</w:t>
+      </w:r>
       <w:r>
         <w:rPr>
           <w:i/>
           <w:sz w:val="24"/>
           <w:szCs w:val="24"/>
         </w:rPr>
-        <w:t>library</w:t>
-      </w:r>
-      <w:proofErr w:type="spellEnd"/>
+        <w:t>’</w:t>
+      </w:r>
       <w:r>
         <w:rPr>
           <w:i/>
           <w:sz w:val="24"/>
           <w:szCs w:val="24"/>
         </w:rPr>
-        <w:t xml:space="preserve">’’) OR (‘’Application </w:t>
-      </w:r>
-      <w:proofErr w:type="spellStart"/>
+        <w:t>usability’</w:t>
+      </w:r>
       <w:r>
         <w:rPr>
           <w:i/>
           <w:sz w:val="24"/>
           <w:szCs w:val="24"/>
         </w:rPr>
-        <w:t>Programming</w:t>
-      </w:r>
-      <w:proofErr w:type="spellEnd"/>
+        <w:t>’</w:t>
+      </w:r>
       <w:r>
         <w:rPr>
           <w:i/>
           <w:sz w:val="24"/>
           <w:szCs w:val="24"/>
         </w:rPr>
-        <w:t xml:space="preserve"> Interface’’)) AND ((‘</w:t>
-      </w:r>
-      <w:r>
-        <w:rPr>
-          <w:i/>
-          <w:sz w:val="24"/>
-          <w:szCs w:val="24"/>
-        </w:rPr>
-        <w:t>’</w:t>
-      </w:r>
-      <w:proofErr w:type="spellStart"/>
-      <w:r>
-        <w:rPr>
-          <w:i/>
-          <w:sz w:val="24"/>
-          <w:szCs w:val="24"/>
-        </w:rPr>
-        <w:t>usability</w:t>
-      </w:r>
-      <w:proofErr w:type="spellEnd"/>
-      <w:r>
-        <w:rPr>
-          <w:i/>
-          <w:sz w:val="24"/>
-          <w:szCs w:val="24"/>
-        </w:rPr>
-        <w:t>’</w:t>
-      </w:r>
-      <w:r>
-        <w:rPr>
-          <w:i/>
-          <w:sz w:val="24"/>
-          <w:szCs w:val="24"/>
-        </w:rPr>
-        <w:t>’</w:t>
-      </w:r>
-      <w:r>
-        <w:rPr>
-          <w:i/>
-          <w:sz w:val="24"/>
-          <w:szCs w:val="24"/>
-        </w:rPr>
-        <w:t>) OR (‘‘ISO 9241’’) OR (‘’</w:t>
-      </w:r>
-      <w:proofErr w:type="spellStart"/>
-      <w:r>
-        <w:rPr>
-          <w:i/>
-          <w:sz w:val="24"/>
-          <w:szCs w:val="24"/>
-        </w:rPr>
-        <w:t>ease</w:t>
-      </w:r>
-      <w:proofErr w:type="spellEnd"/>
-      <w:r>
-        <w:rPr>
-          <w:i/>
-          <w:sz w:val="24"/>
-          <w:szCs w:val="24"/>
-        </w:rPr>
-        <w:t> ?of ?use’’)) OR (‘’API us*’’)</w:t>
+        <w:t>) OR (‘‘ISO 9241’’) OR (‘’ease ?of ?use’’)) OR (‘’API us*’’)</w:t>
       </w:r>
       <w:r>
         <w:rPr>
@@ -1215,77 +1018,8 @@
         </w:numPr>
       </w:pPr>
       <w:r>
-        <w:t xml:space="preserve">A </w:t>
-      </w:r>
-      <w:proofErr w:type="spellStart"/>
-      <w:r>
-        <w:t>framework</w:t>
-      </w:r>
-      <w:proofErr w:type="spellEnd"/>
-      <w:r>
-        <w:t xml:space="preserve"> for </w:t>
-      </w:r>
-      <w:proofErr w:type="spellStart"/>
-      <w:r>
-        <w:t>extending</w:t>
-      </w:r>
-      <w:proofErr w:type="spellEnd"/>
-      <w:r>
-        <w:t xml:space="preserve"> </w:t>
-      </w:r>
-      <w:proofErr w:type="spellStart"/>
-      <w:r>
-        <w:t>usability</w:t>
-      </w:r>
-      <w:proofErr w:type="spellEnd"/>
-      <w:r>
-        <w:t xml:space="preserve"> engineering: API </w:t>
-      </w:r>
-      <w:proofErr w:type="spellStart"/>
-      <w:r>
-        <w:t>usability</w:t>
-      </w:r>
-      <w:proofErr w:type="spellEnd"/>
-      <w:r>
-        <w:t xml:space="preserve"> </w:t>
-      </w:r>
-      <w:proofErr w:type="spellStart"/>
-      <w:r>
-        <w:t>essentials</w:t>
-      </w:r>
-      <w:proofErr w:type="spellEnd"/>
-      <w:r>
-        <w:t xml:space="preserve">: </w:t>
-      </w:r>
-      <w:proofErr w:type="spellStart"/>
-      <w:r>
-        <w:t>Extending</w:t>
-      </w:r>
-      <w:proofErr w:type="spellEnd"/>
-      <w:r>
-        <w:t xml:space="preserve"> </w:t>
-      </w:r>
-      <w:proofErr w:type="spellStart"/>
-      <w:r>
-        <w:t>usability</w:t>
-      </w:r>
-      <w:proofErr w:type="spellEnd"/>
-      <w:r>
-        <w:t xml:space="preserve"> via component-</w:t>
-      </w:r>
-      <w:proofErr w:type="spellStart"/>
-      <w:r>
-        <w:t>based</w:t>
-      </w:r>
-      <w:proofErr w:type="spellEnd"/>
-      <w:r>
-        <w:t xml:space="preserve"> </w:t>
-      </w:r>
-      <w:proofErr w:type="spellStart"/>
-      <w:r>
-        <w:t>platform</w:t>
-      </w:r>
-      <w:proofErr w:type="spellEnd"/>
+        <w:t>A framework for extending usability engineering: API usability essentials: Extending usability via component-based platform</w:t>
+      </w:r>
     </w:p>
     <w:p>
       <w:pPr>
@@ -1309,40 +1043,21 @@
         </w:numPr>
       </w:pPr>
       <w:r>
-        <w:t xml:space="preserve">ACUA: API change and usage </w:t>
-      </w:r>
-      <w:proofErr w:type="spellStart"/>
-      <w:r>
-        <w:t>auditor</w:t>
-      </w:r>
-      <w:proofErr w:type="spellEnd"/>
-    </w:p>
-    <w:p>
-      <w:pPr>
-        <w:numPr>
-          <w:ilvl w:val="0"/>
-          <w:numId w:val="8"/>
-        </w:numPr>
-      </w:pPr>
-      <w:r>
-        <w:rPr>
-          <w:lang w:val="en-US"/>
-        </w:rPr>
-        <w:t xml:space="preserve">An API design process in terms of usability: A case study on building more usable </w:t>
-      </w:r>
-      <w:proofErr w:type="spellStart"/>
-      <w:r>
-        <w:rPr>
-          <w:lang w:val="en-US"/>
-        </w:rPr>
-        <w:t>apis</w:t>
-      </w:r>
-      <w:proofErr w:type="spellEnd"/>
-      <w:r>
-        <w:rPr>
-          <w:lang w:val="en-US"/>
-        </w:rPr>
-        <w:t xml:space="preserve"> for smart TV platform</w:t>
+        <w:t>ACUA: API change and usage auditor</w:t>
+      </w:r>
+    </w:p>
+    <w:p>
+      <w:pPr>
+        <w:numPr>
+          <w:ilvl w:val="0"/>
+          <w:numId w:val="8"/>
+        </w:numPr>
+      </w:pPr>
+      <w:r>
+        <w:rPr>
+          <w:lang w:val="en-US"/>
+        </w:rPr>
+        <w:t>An API design process in terms of usability: A case study on building more usable apis for smart TV platform</w:t>
       </w:r>
     </w:p>
     <w:p>
@@ -1483,21 +1198,7 @@
         <w:rPr>
           <w:lang w:val="en-US"/>
         </w:rPr>
-        <w:t xml:space="preserve">An exploratory study of </w:t>
-      </w:r>
-      <w:proofErr w:type="spellStart"/>
-      <w:r>
-        <w:rPr>
-          <w:lang w:val="en-US"/>
-        </w:rPr>
-        <w:t>api</w:t>
-      </w:r>
-      <w:proofErr w:type="spellEnd"/>
-      <w:r>
-        <w:rPr>
-          <w:lang w:val="en-US"/>
-        </w:rPr>
-        <w:t xml:space="preserve"> changes and usages based on apache and eclipse ecosystems</w:t>
+        <w:t>An exploratory study of api changes and usages based on apache and eclipse ecosystems</w:t>
       </w:r>
     </w:p>
     <w:p>
@@ -1577,85 +1278,33 @@
           <w:numId w:val="8"/>
         </w:numPr>
       </w:pPr>
-      <w:proofErr w:type="spellStart"/>
-      <w:r>
-        <w:t>Constructing</w:t>
-      </w:r>
-      <w:proofErr w:type="spellEnd"/>
-      <w:r>
-        <w:t xml:space="preserve"> usage scenarios for API </w:t>
-      </w:r>
-      <w:proofErr w:type="spellStart"/>
-      <w:r>
-        <w:t>redocumentation</w:t>
-      </w:r>
-      <w:proofErr w:type="spellEnd"/>
-    </w:p>
-    <w:p>
-      <w:pPr>
-        <w:numPr>
-          <w:ilvl w:val="0"/>
-          <w:numId w:val="8"/>
-        </w:numPr>
-      </w:pPr>
-      <w:proofErr w:type="spellStart"/>
-      <w:r>
-        <w:t>Context</w:t>
-      </w:r>
-      <w:proofErr w:type="spellEnd"/>
-      <w:r>
-        <w:t xml:space="preserve">-sensitive code </w:t>
-      </w:r>
-      <w:proofErr w:type="spellStart"/>
-      <w:r>
-        <w:t>completion</w:t>
-      </w:r>
-      <w:proofErr w:type="spellEnd"/>
-      <w:r>
-        <w:t xml:space="preserve"> </w:t>
-      </w:r>
-      <w:proofErr w:type="spellStart"/>
-      <w:r>
-        <w:t>tool</w:t>
-      </w:r>
-      <w:proofErr w:type="spellEnd"/>
-      <w:r>
-        <w:t xml:space="preserve"> for </w:t>
-      </w:r>
-      <w:proofErr w:type="spellStart"/>
-      <w:r>
-        <w:t>better</w:t>
-      </w:r>
-      <w:proofErr w:type="spellEnd"/>
-      <w:r>
-        <w:t xml:space="preserve"> API </w:t>
-      </w:r>
-      <w:proofErr w:type="spellStart"/>
-      <w:r>
-        <w:t>usability</w:t>
-      </w:r>
-      <w:proofErr w:type="spellEnd"/>
-    </w:p>
-    <w:p>
-      <w:pPr>
-        <w:numPr>
-          <w:ilvl w:val="0"/>
-          <w:numId w:val="8"/>
-        </w:numPr>
-      </w:pPr>
-      <w:proofErr w:type="spellStart"/>
-      <w:r>
-        <w:rPr>
-          <w:lang w:val="en-US"/>
-        </w:rPr>
-        <w:t>CriticAL</w:t>
-      </w:r>
-      <w:proofErr w:type="spellEnd"/>
-      <w:r>
-        <w:rPr>
-          <w:lang w:val="en-US"/>
-        </w:rPr>
-        <w:t>: A critic for APIs and libraries</w:t>
+      <w:r>
+        <w:t>Constructing usage scenarios for API redocumentation</w:t>
+      </w:r>
+    </w:p>
+    <w:p>
+      <w:pPr>
+        <w:numPr>
+          <w:ilvl w:val="0"/>
+          <w:numId w:val="8"/>
+        </w:numPr>
+      </w:pPr>
+      <w:r>
+        <w:t>Context-sensitive code completion tool for better API usability</w:t>
+      </w:r>
+    </w:p>
+    <w:p>
+      <w:pPr>
+        <w:numPr>
+          <w:ilvl w:val="0"/>
+          <w:numId w:val="8"/>
+        </w:numPr>
+      </w:pPr>
+      <w:r>
+        <w:rPr>
+          <w:lang w:val="en-US"/>
+        </w:rPr>
+        <w:t>CriticAL: A critic for APIs and libraries</w:t>
       </w:r>
     </w:p>
     <w:p>
@@ -1679,13 +1328,8 @@
           <w:numId w:val="8"/>
         </w:numPr>
       </w:pPr>
-      <w:proofErr w:type="spellStart"/>
-      <w:r>
-        <w:t>Detecting</w:t>
-      </w:r>
-      <w:proofErr w:type="spellEnd"/>
-      <w:r>
-        <w:t xml:space="preserve"> inefficient API usage</w:t>
+      <w:r>
+        <w:t>Detecting inefficient API usage</w:t>
       </w:r>
     </w:p>
     <w:p>
@@ -2524,13 +2168,8 @@
         </w:numPr>
       </w:pPr>
       <w:r>
-        <w:t xml:space="preserve">Pattern </w:t>
-      </w:r>
-      <w:proofErr w:type="spellStart"/>
-      <w:r>
-        <w:t>constraint</w:t>
-      </w:r>
-      <w:proofErr w:type="spellEnd"/>
+        <w:t>Code completion</w:t>
+      </w:r>
     </w:p>
     <w:p>
       <w:pPr>
@@ -2541,7 +2180,7 @@
         </w:numPr>
       </w:pPr>
       <w:r>
-        <w:t>Usage exemple</w:t>
+        <w:t>Data Mining</w:t>
       </w:r>
     </w:p>
     <w:p>
@@ -2553,7 +2192,7 @@
         </w:numPr>
       </w:pPr>
       <w:r>
-        <w:t xml:space="preserve">Data Mining </w:t>
+        <w:t>Documentation</w:t>
       </w:r>
     </w:p>
     <w:p>
@@ -2565,15 +2204,7 @@
         </w:numPr>
       </w:pPr>
       <w:r>
-        <w:t xml:space="preserve">Code </w:t>
-      </w:r>
-      <w:proofErr w:type="spellStart"/>
-      <w:r>
-        <w:t>completion</w:t>
-      </w:r>
-      <w:proofErr w:type="spellEnd"/>
-      <w:r>
-        <w:t xml:space="preserve"> </w:t>
+        <w:t>Pattern constraint</w:t>
       </w:r>
     </w:p>
     <w:p>
@@ -2585,7 +2216,7 @@
         </w:numPr>
       </w:pPr>
       <w:r>
-        <w:t>Documentation</w:t>
+        <w:t>Pattern mining</w:t>
       </w:r>
     </w:p>
     <w:p>
@@ -2596,13 +2227,8 @@
           <w:numId w:val="7"/>
         </w:numPr>
       </w:pPr>
-      <w:proofErr w:type="spellStart"/>
-      <w:r>
-        <w:t>Pattenr</w:t>
-      </w:r>
-      <w:proofErr w:type="spellEnd"/>
-      <w:r>
-        <w:t xml:space="preserve"> usage</w:t>
+      <w:r>
+        <w:t>Pattern usage</w:t>
       </w:r>
     </w:p>
     <w:p>
@@ -2614,13 +2240,8 @@
         </w:numPr>
       </w:pPr>
       <w:r>
-        <w:t xml:space="preserve">Pattern </w:t>
-      </w:r>
-      <w:proofErr w:type="spellStart"/>
-      <w:r>
-        <w:t>mining</w:t>
-      </w:r>
-      <w:proofErr w:type="spellEnd"/>
+        <w:t>Unit test</w:t>
+      </w:r>
     </w:p>
     <w:p>
       <w:pPr>
@@ -2631,8 +2252,10 @@
         </w:numPr>
       </w:pPr>
       <w:r>
-        <w:t>Unit test</w:t>
-      </w:r>
+        <w:t>Usage exemple</w:t>
+      </w:r>
+      <w:bookmarkStart w:id="0" w:name="_GoBack"/>
+      <w:bookmarkEnd w:id="0"/>
     </w:p>
     <w:p>
       <w:pPr>
@@ -2820,13 +2443,8 @@
       <w:pPr>
         <w:jc w:val="both"/>
       </w:pPr>
-      <w:proofErr w:type="spellStart"/>
-      <w:r>
-        <w:t>Selsabil</w:t>
-      </w:r>
-      <w:proofErr w:type="spellEnd"/>
-      <w:r>
-        <w:t> : 37 à 55 (47 exclus)</w:t>
+      <w:r>
+        <w:t>Selsabil : 37 à 55 (47 exclus)</w:t>
       </w:r>
     </w:p>
     <w:p>
@@ -2870,7 +2488,6 @@
         <w:lastRenderedPageBreak/>
         <w:t>Nous avons décidé de retirer l’article 47 qui est hors contexte. L’article 4 n’est pas disponible gratuitement.</w:t>
       </w:r>
-      <w:bookmarkEnd w:id="0"/>
     </w:p>
     <w:sectPr>
       <w:footerReference w:type="default" r:id="rId10"/>
@@ -2936,7 +2553,7 @@
       <w:rPr>
         <w:noProof/>
       </w:rPr>
-      <w:t>7</w:t>
+      <w:t>6</w:t>
     </w:r>
     <w:r>
       <w:fldChar w:fldCharType="end"/>

</xml_diff>